<commit_message>
Last couple of changes, justifications, etc
</commit_message>
<xml_diff>
--- a/Supplemental Material.docx
+++ b/Supplemental Material.docx
@@ -9,20 +9,12 @@
         <w:rPr>
           <w:sz w:val="44"/>
           <w:szCs w:val="44"/>
-          <w:rPrChange w:id="0" w:author="Daniel Free" w:date="2022-09-06T12:57:00Z">
-            <w:rPr/>
-          </w:rPrChange>
         </w:rPr>
       </w:pPr>
-      <w:bookmarkStart w:id="1" w:name="_GoBack"/>
-      <w:bookmarkEnd w:id="1"/>
       <w:r>
         <w:rPr>
           <w:sz w:val="44"/>
           <w:szCs w:val="44"/>
-          <w:rPrChange w:id="2" w:author="Daniel Free" w:date="2022-09-06T12:57:00Z">
-            <w:rPr/>
-          </w:rPrChange>
         </w:rPr>
         <w:t>Supplemental Material</w:t>
       </w:r>
@@ -32,102 +24,52 @@
       <w:pPr>
         <w:keepNext/>
       </w:pPr>
-      <w:del w:id="3" w:author="Daniel Free" w:date="2022-09-06T12:55:00Z">
-        <w:r>
-          <w:rPr>
-            <w:noProof/>
-          </w:rPr>
-          <w:drawing>
-            <wp:inline distT="0" distB="0" distL="0" distR="0" wp14:anchorId="2AE861F4" wp14:editId="0C91702E">
-              <wp:extent cx="5690616" cy="6352032"/>
-              <wp:effectExtent l="0" t="0" r="5715" b="0"/>
-              <wp:docPr id="2" name="Picture 2"/>
-              <wp:cNvGraphicFramePr>
-                <a:graphicFrameLocks xmlns:a="http://schemas.openxmlformats.org/drawingml/2006/main" noChangeAspect="1"/>
-              </wp:cNvGraphicFramePr>
-              <a:graphic xmlns:a="http://schemas.openxmlformats.org/drawingml/2006/main">
-                <a:graphicData uri="http://schemas.openxmlformats.org/drawingml/2006/picture">
-                  <pic:pic xmlns:pic="http://schemas.openxmlformats.org/drawingml/2006/picture">
-                    <pic:nvPicPr>
-                      <pic:cNvPr id="2" name="free1_raw_kinematics.tiff"/>
-                      <pic:cNvPicPr/>
-                    </pic:nvPicPr>
-                    <pic:blipFill>
-                      <a:blip r:embed="rId4" cstate="print">
-                        <a:extLst>
-                          <a:ext uri="{28A0092B-C50C-407E-A947-70E740481C1C}">
-                            <a14:useLocalDpi xmlns:a14="http://schemas.microsoft.com/office/drawing/2010/main" val="0"/>
-                          </a:ext>
-                        </a:extLst>
-                      </a:blip>
-                      <a:stretch>
-                        <a:fillRect/>
-                      </a:stretch>
-                    </pic:blipFill>
-                    <pic:spPr>
-                      <a:xfrm>
-                        <a:off x="0" y="0"/>
-                        <a:ext cx="5690616" cy="6352032"/>
-                      </a:xfrm>
-                      <a:prstGeom prst="rect">
-                        <a:avLst/>
-                      </a:prstGeom>
-                    </pic:spPr>
-                  </pic:pic>
-                </a:graphicData>
-              </a:graphic>
-            </wp:inline>
-          </w:drawing>
-        </w:r>
-      </w:del>
-      <w:ins w:id="4" w:author="Daniel Free" w:date="2022-09-06T12:55:00Z">
-        <w:r>
-          <w:rPr>
-            <w:noProof/>
-          </w:rPr>
-          <w:drawing>
-            <wp:inline distT="0" distB="0" distL="0" distR="0" wp14:anchorId="6D1EA5EE" wp14:editId="1E8BDB2D">
-              <wp:extent cx="5693664" cy="6361176"/>
-              <wp:effectExtent l="0" t="0" r="2540" b="1905"/>
-              <wp:docPr id="3" name="Picture 3"/>
-              <wp:cNvGraphicFramePr>
-                <a:graphicFrameLocks xmlns:a="http://schemas.openxmlformats.org/drawingml/2006/main" noChangeAspect="1"/>
-              </wp:cNvGraphicFramePr>
-              <a:graphic xmlns:a="http://schemas.openxmlformats.org/drawingml/2006/main">
-                <a:graphicData uri="http://schemas.openxmlformats.org/drawingml/2006/picture">
-                  <pic:pic xmlns:pic="http://schemas.openxmlformats.org/drawingml/2006/picture">
-                    <pic:nvPicPr>
-                      <pic:cNvPr id="3" name="free1_raw_kinematics.tiff"/>
-                      <pic:cNvPicPr/>
-                    </pic:nvPicPr>
-                    <pic:blipFill>
-                      <a:blip r:embed="rId5" cstate="print">
-                        <a:extLst>
-                          <a:ext uri="{28A0092B-C50C-407E-A947-70E740481C1C}">
-                            <a14:useLocalDpi xmlns:a14="http://schemas.microsoft.com/office/drawing/2010/main" val="0"/>
-                          </a:ext>
-                        </a:extLst>
-                      </a:blip>
-                      <a:stretch>
-                        <a:fillRect/>
-                      </a:stretch>
-                    </pic:blipFill>
-                    <pic:spPr>
-                      <a:xfrm>
-                        <a:off x="0" y="0"/>
-                        <a:ext cx="5693664" cy="6361176"/>
-                      </a:xfrm>
-                      <a:prstGeom prst="rect">
-                        <a:avLst/>
-                      </a:prstGeom>
-                    </pic:spPr>
-                  </pic:pic>
-                </a:graphicData>
-              </a:graphic>
-            </wp:inline>
-          </w:drawing>
-        </w:r>
-      </w:ins>
+      <w:r>
+        <w:rPr>
+          <w:noProof/>
+        </w:rPr>
+        <w:drawing>
+          <wp:inline distT="0" distB="0" distL="0" distR="0" wp14:anchorId="6D1EA5EE" wp14:editId="1E8BDB2D">
+            <wp:extent cx="5693664" cy="6361176"/>
+            <wp:effectExtent l="0" t="0" r="2540" b="1905"/>
+            <wp:docPr id="3" name="Picture 3"/>
+            <wp:cNvGraphicFramePr>
+              <a:graphicFrameLocks xmlns:a="http://schemas.openxmlformats.org/drawingml/2006/main" noChangeAspect="1"/>
+            </wp:cNvGraphicFramePr>
+            <a:graphic xmlns:a="http://schemas.openxmlformats.org/drawingml/2006/main">
+              <a:graphicData uri="http://schemas.openxmlformats.org/drawingml/2006/picture">
+                <pic:pic xmlns:pic="http://schemas.openxmlformats.org/drawingml/2006/picture">
+                  <pic:nvPicPr>
+                    <pic:cNvPr id="3" name="free1_raw_kinematics.tiff"/>
+                    <pic:cNvPicPr/>
+                  </pic:nvPicPr>
+                  <pic:blipFill>
+                    <a:blip r:embed="rId4" cstate="print">
+                      <a:extLst>
+                        <a:ext uri="{28A0092B-C50C-407E-A947-70E740481C1C}">
+                          <a14:useLocalDpi xmlns:a14="http://schemas.microsoft.com/office/drawing/2010/main" val="0"/>
+                        </a:ext>
+                      </a:extLst>
+                    </a:blip>
+                    <a:stretch>
+                      <a:fillRect/>
+                    </a:stretch>
+                  </pic:blipFill>
+                  <pic:spPr>
+                    <a:xfrm>
+                      <a:off x="0" y="0"/>
+                      <a:ext cx="5693664" cy="6361176"/>
+                    </a:xfrm>
+                    <a:prstGeom prst="rect">
+                      <a:avLst/>
+                    </a:prstGeom>
+                  </pic:spPr>
+                </pic:pic>
+              </a:graphicData>
+            </a:graphic>
+          </wp:inline>
+        </w:drawing>
+      </w:r>
     </w:p>
     <w:p>
       <w:pPr>
@@ -163,22 +105,9 @@
       <w:r>
         <w:t>Hand motion</w:t>
       </w:r>
-      <w:del w:id="5" w:author="Daniel Free" w:date="2022-09-06T12:55:00Z">
-        <w:r>
-          <w:delText xml:space="preserve"> normal to the </w:delText>
-        </w:r>
-        <w:r>
-          <w:delText xml:space="preserve">indicated </w:delText>
-        </w:r>
-        <w:r>
-          <w:delText>plane</w:delText>
-        </w:r>
-      </w:del>
-      <w:ins w:id="6" w:author="Daniel Free" w:date="2022-09-06T12:55:00Z">
-        <w:r>
-          <w:t xml:space="preserve"> along each axis</w:t>
-        </w:r>
-      </w:ins>
+      <w:r>
+        <w:t xml:space="preserve"> along each axis</w:t>
+      </w:r>
       <w:r>
         <w:t xml:space="preserve"> during </w:t>
       </w:r>
@@ -204,46 +133,49 @@
         <w:t xml:space="preserve">nt with severe tremor. </w:t>
       </w:r>
       <w:r>
-        <w:t>Tremor is especially visible in each direction in the postural task, and normal to the frontal plane in the kinetic task. Also visible in the kinetic task are the large, voluntary back-and-forth movements of the hand.</w:t>
-      </w:r>
-      <w:ins w:id="7" w:author="Daniel Free" w:date="2022-09-06T12:55:00Z">
-        <w:r>
-          <w:t xml:space="preserve"> </w:t>
-        </w:r>
-        <w:r>
-          <w:t>Motion capture sensors (trakSTAR) were placed on each segment of the right arm (upper arm, forearm, han</w:t>
-        </w:r>
-        <w:r>
-          <w:t>d) and</w:t>
-        </w:r>
-        <w:r>
-          <w:t xml:space="preserve"> on the chest using 3M plastic tape and coban tape w</w:t>
-        </w:r>
-        <w:r>
-          <w:t>h</w:t>
-        </w:r>
-        <w:r>
-          <w:t>ere possible</w:t>
-        </w:r>
-        <w:r>
-          <w:t xml:space="preserve">. </w:t>
-        </w:r>
-        <w:r>
-          <w:t>Two additional sensors (one on the shoulder and one on a stylus) were used for calibration purposes</w:t>
-        </w:r>
-        <w:r>
-          <w:t xml:space="preserve"> and to rotate the hand sensor data into a coordinate frame centered on the chest and with axes normal to the frontal, transverse, and sagittal planes. These sensors measure motion in 6 DOF with a static accuracy of 1.4 mm in translation and 0.5</w:t>
-        </w:r>
-        <w:r>
-          <w:rPr>
-            <w:rFonts w:cstheme="minorHAnsi"/>
-          </w:rPr>
-          <w:t>°</w:t>
-        </w:r>
-        <w:r>
-          <w:t xml:space="preserve"> in rotation at a sampling rate of 333 Hz.</w:t>
-        </w:r>
-      </w:ins>
+        <w:t xml:space="preserve">Tremor is especially visible in each direction in the postural task, and </w:t>
+      </w:r>
+      <w:r>
+        <w:t xml:space="preserve">in the small ripples in the anterior-posterior direction </w:t>
+      </w:r>
+      <w:r>
+        <w:t xml:space="preserve">in the kinetic task. Also visible in </w:t>
+      </w:r>
+      <w:r>
+        <w:t xml:space="preserve">all three directions of </w:t>
+      </w:r>
+      <w:r>
+        <w:t>the kinetic task are the large, voluntary back-and-forth movements of the hand.</w:t>
+      </w:r>
+      <w:r>
+        <w:t xml:space="preserve"> </w:t>
+      </w:r>
+      <w:r>
+        <w:t>Hand motion was measured using a m</w:t>
+      </w:r>
+      <w:r>
+        <w:t>otion capture sensor (</w:t>
+      </w:r>
+      <w:proofErr w:type="spellStart"/>
+      <w:r>
+        <w:t>trakSTAR</w:t>
+      </w:r>
+      <w:proofErr w:type="spellEnd"/>
+      <w:r>
+        <w:t xml:space="preserve"> 3DGuidance by Ascension Technologies, Shelburne, VT</w:t>
+      </w:r>
+      <w:r>
+        <w:t xml:space="preserve">) </w:t>
+      </w:r>
+      <w:r>
+        <w:t>taped to</w:t>
+      </w:r>
+      <w:r>
+        <w:t xml:space="preserve"> </w:t>
+      </w:r>
+      <w:r>
+        <w:t>the back of the hand.</w:t>
+      </w:r>
     </w:p>
     <w:p>
       <w:pPr>
@@ -270,7 +202,7 @@
                     <pic:cNvPicPr/>
                   </pic:nvPicPr>
                   <pic:blipFill>
-                    <a:blip r:embed="rId6" cstate="print">
+                    <a:blip r:embed="rId5" cstate="print">
                       <a:extLst>
                         <a:ext uri="{28A0092B-C50C-407E-A947-70E740481C1C}">
                           <a14:useLocalDpi xmlns:a14="http://schemas.microsoft.com/office/drawing/2010/main" val="0"/>
@@ -336,49 +268,107 @@
         </w:rPr>
         <w:t xml:space="preserve"> </w:t>
       </w:r>
-      <w:ins w:id="8" w:author="Daniel Free" w:date="2022-09-06T12:56:00Z">
-        <w:r>
-          <w:t>Graphical representation of the post-hoc analysis from the ANOVA.</w:t>
-        </w:r>
-        <w:r>
-          <w:t xml:space="preserve"> </w:t>
-        </w:r>
-      </w:ins>
-      <w:r>
-        <w:t>M</w:t>
-      </w:r>
-      <w:r>
-        <w:t>aximum coherence in the tremor band vs. muscle pair, averaged across all trials (A) or separated by task (B), target (C), repetition (D), sex (E), and severity level (F).</w:t>
-      </w:r>
-      <w:ins w:id="9" w:author="Daniel Free" w:date="2022-09-06T12:56:00Z">
-        <w:r>
-          <w:t xml:space="preserve"> </w:t>
-        </w:r>
-        <w:r>
-          <w:t xml:space="preserve">Significant differences within a muscle pair are noted with an </w:t>
-        </w:r>
-        <w:r>
-          <w:t>asterisk</w:t>
-        </w:r>
-        <w:r>
-          <w:t>.</w:t>
-        </w:r>
-      </w:ins>
+      <w:r>
+        <w:t xml:space="preserve">Graphical representation of the post-hoc analysis </w:t>
+      </w:r>
+      <w:r>
+        <w:t xml:space="preserve">associated with </w:t>
+      </w:r>
+      <w:r>
+        <w:t>the ANOVA</w:t>
+      </w:r>
+      <w:r>
+        <w:t>s referenced in the manuscript</w:t>
+      </w:r>
+      <w:r>
+        <w:t>.</w:t>
+      </w:r>
       <w:r>
         <w:t xml:space="preserve"> </w:t>
       </w:r>
       <w:r>
-        <w:t xml:space="preserve">Plots of maximum coherence separated by disease duration and age of onset were similar to E and F except with fewer significant differences (not shown). The ordering of muscle pairs is the same </w:t>
+        <w:t xml:space="preserve">Maximum coherence in the tremor band </w:t>
+      </w:r>
+      <w:r>
+        <w:t>of each muscle pair is shown</w:t>
+      </w:r>
+      <w:r>
+        <w:t>, averaged across all trials (A) or separated by task (B), target (C), repetition (D), sex (E), and severity level (F).</w:t>
+      </w:r>
+      <w:r>
+        <w:t xml:space="preserve"> Significant differences within a muscle pair are noted with an asterisk.</w:t>
+      </w:r>
+      <w:r>
+        <w:t xml:space="preserve"> Plots of maximum coherence separated by disease duration and age of onset were similar to E and F</w:t>
+      </w:r>
+      <w:r>
+        <w:t>,</w:t>
+      </w:r>
+      <w:r>
+        <w:t xml:space="preserve"> except with fewer significant </w:t>
       </w:r>
       <w:r>
         <w:lastRenderedPageBreak/>
-        <w:t>for each subplot: muscle pairs are grouped from proximal to distal (all pairs involving PEC, then all pairs involving AD, etc. See caption of Figure 3</w:t>
+        <w:t>differences (not shown). The orderi</w:t>
+      </w:r>
+      <w:bookmarkStart w:id="0" w:name="_GoBack"/>
+      <w:bookmarkEnd w:id="0"/>
+      <w:r>
+        <w:t>ng of muscle pairs is the same for each subplot: muscle pairs are grouped from proximal to distal (all pairs involving PEC, then all pairs involving AD, etc.</w:t>
+      </w:r>
+      <w:r>
+        <w:t>; s</w:t>
+      </w:r>
+      <w:r>
+        <w:t>ee caption of Figure 3</w:t>
       </w:r>
       <w:r>
         <w:t xml:space="preserve"> in the manuscript</w:t>
       </w:r>
       <w:r>
-        <w:t xml:space="preserve"> for definitions of abbreviations). For example, the first grid line is the PEC with the AD, the second is the PEC with the LD, the last is the ECR with the ECU. Markers and lines indicate mean ± 1 standard error, and asterisks indicate significant differences within a muscle pair.</w:t>
+        <w:t xml:space="preserve"> for definitions of abbreviations). For example, the first grid line </w:t>
+      </w:r>
+      <w:r>
+        <w:t xml:space="preserve">shows coherence between </w:t>
+      </w:r>
+      <w:r>
+        <w:t xml:space="preserve">PEC </w:t>
+      </w:r>
+      <w:r>
+        <w:t xml:space="preserve">and </w:t>
+      </w:r>
+      <w:r>
+        <w:t xml:space="preserve">AD, the second </w:t>
+      </w:r>
+      <w:r>
+        <w:t xml:space="preserve">between </w:t>
+      </w:r>
+      <w:r>
+        <w:t xml:space="preserve">PEC </w:t>
+      </w:r>
+      <w:r>
+        <w:t xml:space="preserve">and </w:t>
+      </w:r>
+      <w:r>
+        <w:t xml:space="preserve">LD, </w:t>
+      </w:r>
+      <w:r>
+        <w:t xml:space="preserve">and </w:t>
+      </w:r>
+      <w:r>
+        <w:t xml:space="preserve">the last </w:t>
+      </w:r>
+      <w:r>
+        <w:t xml:space="preserve">between </w:t>
+      </w:r>
+      <w:r>
+        <w:t xml:space="preserve">ECR </w:t>
+      </w:r>
+      <w:r>
+        <w:t xml:space="preserve">and </w:t>
+      </w:r>
+      <w:r>
+        <w:t>ECU. Markers and lines indicate mean ± 1 standard error, and asterisks indicate significant differences within a muscle pair.</w:t>
       </w:r>
     </w:p>
     <w:sectPr>
@@ -389,14 +379,6 @@
     </w:sectPr>
   </w:body>
 </w:document>
-</file>
-
-<file path=word/people.xml><?xml version="1.0" encoding="utf-8"?>
-<w15:people xmlns:wpc="http://schemas.microsoft.com/office/word/2010/wordprocessingCanvas" xmlns:cx="http://schemas.microsoft.com/office/drawing/2014/chartex" xmlns:mc="http://schemas.openxmlformats.org/markup-compatibility/2006" xmlns:o="urn:schemas-microsoft-com:office:office" xmlns:r="http://schemas.openxmlformats.org/officeDocument/2006/relationships" xmlns:m="http://schemas.openxmlformats.org/officeDocument/2006/math" xmlns:v="urn:schemas-microsoft-com:vml" xmlns:wp14="http://schemas.microsoft.com/office/word/2010/wordprocessingDrawing" xmlns:wp="http://schemas.openxmlformats.org/drawingml/2006/wordprocessingDrawing" xmlns:w10="urn:schemas-microsoft-com:office:word" xmlns:w="http://schemas.openxmlformats.org/wordprocessingml/2006/main" xmlns:w14="http://schemas.microsoft.com/office/word/2010/wordml" xmlns:w15="http://schemas.microsoft.com/office/word/2012/wordml" xmlns:w16se="http://schemas.microsoft.com/office/word/2015/wordml/symex" xmlns:wpg="http://schemas.microsoft.com/office/word/2010/wordprocessingGroup" xmlns:wpi="http://schemas.microsoft.com/office/word/2010/wordprocessingInk" xmlns:wne="http://schemas.microsoft.com/office/word/2006/wordml" xmlns:wps="http://schemas.microsoft.com/office/word/2010/wordprocessingShape" mc:Ignorable="w14 w15 w16se wp14">
-  <w15:person w15:author="Daniel Free">
-    <w15:presenceInfo w15:providerId="Windows Live" w15:userId="c4b8e87a4d765750"/>
-  </w15:person>
-</w15:people>
 </file>
 
 <file path=word/styles.xml><?xml version="1.0" encoding="utf-8"?>
@@ -971,6 +953,16 @@
       <w:szCs w:val="18"/>
     </w:rPr>
   </w:style>
+  <w:style w:type="paragraph" w:styleId="Revision">
+    <w:name w:val="Revision"/>
+    <w:hidden/>
+    <w:uiPriority w:val="99"/>
+    <w:semiHidden/>
+    <w:rsid w:val="004B35C1"/>
+    <w:pPr>
+      <w:spacing w:after="0" w:line="240" w:lineRule="auto"/>
+    </w:pPr>
+  </w:style>
 </w:styles>
 </file>
 

</xml_diff>

<commit_message>
Added tables with specific differences for muscle pairs
</commit_message>
<xml_diff>
--- a/Supplemental Material.docx
+++ b/Supplemental Material.docx
@@ -11,6 +11,8 @@
           <w:szCs w:val="44"/>
         </w:rPr>
       </w:pPr>
+      <w:bookmarkStart w:id="0" w:name="_GoBack"/>
+      <w:bookmarkEnd w:id="0"/>
       <w:r>
         <w:rPr>
           <w:sz w:val="44"/>
@@ -44,7 +46,7 @@
                     <pic:cNvPicPr/>
                   </pic:nvPicPr>
                   <pic:blipFill>
-                    <a:blip r:embed="rId4" cstate="print">
+                    <a:blip r:embed="rId5" cstate="print">
                       <a:extLst>
                         <a:ext uri="{28A0092B-C50C-407E-A947-70E740481C1C}">
                           <a14:useLocalDpi xmlns:a14="http://schemas.microsoft.com/office/drawing/2010/main" val="0"/>
@@ -202,7 +204,7 @@
                     <pic:cNvPicPr/>
                   </pic:nvPicPr>
                   <pic:blipFill>
-                    <a:blip r:embed="rId5" cstate="print">
+                    <a:blip r:embed="rId6" cstate="print">
                       <a:extLst>
                         <a:ext uri="{28A0092B-C50C-407E-A947-70E740481C1C}">
                           <a14:useLocalDpi xmlns:a14="http://schemas.microsoft.com/office/drawing/2010/main" val="0"/>
@@ -309,12 +311,7 @@
       </w:r>
       <w:r>
         <w:lastRenderedPageBreak/>
-        <w:t>differences (not shown). The orderi</w:t>
-      </w:r>
-      <w:bookmarkStart w:id="0" w:name="_GoBack"/>
-      <w:bookmarkEnd w:id="0"/>
-      <w:r>
-        <w:t>ng of muscle pairs is the same for each subplot: muscle pairs are grouped from proximal to distal (all pairs involving PEC, then all pairs involving AD, etc.</w:t>
+        <w:t>differences (not shown). The ordering of muscle pairs is the same for each subplot: muscle pairs are grouped from proximal to distal (all pairs involving PEC, then all pairs involving AD, etc.</w:t>
       </w:r>
       <w:r>
         <w:t>; s</w:t>
@@ -371,6 +368,3556 @@
         <w:t>ECU. Markers and lines indicate mean ± 1 standard error, and asterisks indicate significant differences within a muscle pair.</w:t>
       </w:r>
     </w:p>
+    <w:p>
+      <w:pPr>
+        <w:rPr>
+          <w:i/>
+          <w:iCs/>
+          <w:color w:val="44546A" w:themeColor="text2"/>
+          <w:sz w:val="18"/>
+          <w:szCs w:val="18"/>
+        </w:rPr>
+      </w:pPr>
+      <w:r>
+        <w:br w:type="page"/>
+      </w:r>
+    </w:p>
+    <w:p>
+      <w:pPr>
+        <w:pStyle w:val="Caption"/>
+        <w:keepNext/>
+      </w:pPr>
+      <w:r>
+        <w:lastRenderedPageBreak/>
+        <w:t xml:space="preserve">Table </w:t>
+      </w:r>
+      <w:fldSimple w:instr=" SEQ Table \* ARABIC ">
+        <w:r>
+          <w:rPr>
+            <w:noProof/>
+          </w:rPr>
+          <w:t>1</w:t>
+        </w:r>
+      </w:fldSimple>
+      <w:r>
+        <w:t>: Muscle pairs that had a significant difference between tasks (postural or kinetic) or between targets (1-7 excluding 5).</w:t>
+      </w:r>
+    </w:p>
+    <w:tbl>
+      <w:tblPr>
+        <w:tblStyle w:val="TableGrid"/>
+        <w:tblW w:w="0" w:type="auto"/>
+        <w:tblBorders>
+          <w:top w:val="none" w:sz="0" w:space="0" w:color="auto"/>
+          <w:left w:val="none" w:sz="0" w:space="0" w:color="auto"/>
+          <w:bottom w:val="none" w:sz="0" w:space="0" w:color="auto"/>
+          <w:right w:val="none" w:sz="0" w:space="0" w:color="auto"/>
+          <w:insideH w:val="none" w:sz="0" w:space="0" w:color="auto"/>
+          <w:insideV w:val="none" w:sz="0" w:space="0" w:color="auto"/>
+        </w:tblBorders>
+        <w:tblLook w:val="04A0" w:firstRow="1" w:lastRow="0" w:firstColumn="1" w:lastColumn="0" w:noHBand="0" w:noVBand="1"/>
+      </w:tblPr>
+      <w:tblGrid>
+        <w:gridCol w:w="3764"/>
+        <w:gridCol w:w="5596"/>
+      </w:tblGrid>
+      <w:tr>
+        <w:tc>
+          <w:tcPr>
+            <w:tcW w:w="4675" w:type="dxa"/>
+          </w:tcPr>
+          <w:tbl>
+            <w:tblPr>
+              <w:tblStyle w:val="TableGrid"/>
+              <w:tblW w:w="0" w:type="auto"/>
+              <w:tblLook w:val="04A0" w:firstRow="1" w:lastRow="0" w:firstColumn="1" w:lastColumn="0" w:noHBand="0" w:noVBand="1"/>
+            </w:tblPr>
+            <w:tblGrid>
+              <w:gridCol w:w="864"/>
+              <w:gridCol w:w="864"/>
+              <w:gridCol w:w="864"/>
+            </w:tblGrid>
+            <w:tr>
+              <w:tc>
+                <w:tcPr>
+                  <w:tcW w:w="864" w:type="dxa"/>
+                  <w:vAlign w:val="bottom"/>
+                </w:tcPr>
+                <w:p>
+                  <w:r>
+                    <w:rPr>
+                      <w:rFonts w:ascii="Calibri" w:hAnsi="Calibri" w:cs="Calibri"/>
+                      <w:color w:val="000000"/>
+                    </w:rPr>
+                    <w:t>Muscle 1</w:t>
+                  </w:r>
+                </w:p>
+              </w:tc>
+              <w:tc>
+                <w:tcPr>
+                  <w:tcW w:w="864" w:type="dxa"/>
+                  <w:vAlign w:val="bottom"/>
+                </w:tcPr>
+                <w:p>
+                  <w:r>
+                    <w:rPr>
+                      <w:rFonts w:ascii="Calibri" w:hAnsi="Calibri" w:cs="Calibri"/>
+                      <w:color w:val="000000"/>
+                    </w:rPr>
+                    <w:t>Muscle 2</w:t>
+                  </w:r>
+                </w:p>
+              </w:tc>
+              <w:tc>
+                <w:tcPr>
+                  <w:tcW w:w="864" w:type="dxa"/>
+                  <w:vAlign w:val="bottom"/>
+                </w:tcPr>
+                <w:p>
+                  <w:r>
+                    <w:rPr>
+                      <w:rFonts w:ascii="Calibri" w:hAnsi="Calibri" w:cs="Calibri"/>
+                      <w:color w:val="000000"/>
+                    </w:rPr>
+                    <w:t>Higher Task</w:t>
+                  </w:r>
+                </w:p>
+              </w:tc>
+            </w:tr>
+            <w:tr>
+              <w:tc>
+                <w:tcPr>
+                  <w:tcW w:w="864" w:type="dxa"/>
+                  <w:vAlign w:val="bottom"/>
+                </w:tcPr>
+                <w:p>
+                  <w:r>
+                    <w:rPr>
+                      <w:rFonts w:ascii="Calibri" w:hAnsi="Calibri" w:cs="Calibri"/>
+                      <w:color w:val="000000"/>
+                    </w:rPr>
+                    <w:t>AD</w:t>
+                  </w:r>
+                </w:p>
+              </w:tc>
+              <w:tc>
+                <w:tcPr>
+                  <w:tcW w:w="864" w:type="dxa"/>
+                  <w:vAlign w:val="bottom"/>
+                </w:tcPr>
+                <w:p>
+                  <w:r>
+                    <w:rPr>
+                      <w:rFonts w:ascii="Calibri" w:hAnsi="Calibri" w:cs="Calibri"/>
+                      <w:color w:val="000000"/>
+                    </w:rPr>
+                    <w:t>BBL</w:t>
+                  </w:r>
+                </w:p>
+              </w:tc>
+              <w:tc>
+                <w:tcPr>
+                  <w:tcW w:w="864" w:type="dxa"/>
+                  <w:vAlign w:val="bottom"/>
+                </w:tcPr>
+                <w:p>
+                  <w:r>
+                    <w:rPr>
+                      <w:rFonts w:ascii="Calibri" w:hAnsi="Calibri" w:cs="Calibri"/>
+                      <w:color w:val="000000"/>
+                    </w:rPr>
+                    <w:t>P</w:t>
+                  </w:r>
+                </w:p>
+              </w:tc>
+            </w:tr>
+            <w:tr>
+              <w:tc>
+                <w:tcPr>
+                  <w:tcW w:w="864" w:type="dxa"/>
+                  <w:vAlign w:val="bottom"/>
+                </w:tcPr>
+                <w:p>
+                  <w:r>
+                    <w:rPr>
+                      <w:rFonts w:ascii="Calibri" w:hAnsi="Calibri" w:cs="Calibri"/>
+                      <w:color w:val="000000"/>
+                    </w:rPr>
+                    <w:t>AD</w:t>
+                  </w:r>
+                </w:p>
+              </w:tc>
+              <w:tc>
+                <w:tcPr>
+                  <w:tcW w:w="864" w:type="dxa"/>
+                  <w:vAlign w:val="bottom"/>
+                </w:tcPr>
+                <w:p>
+                  <w:r>
+                    <w:rPr>
+                      <w:rFonts w:ascii="Calibri" w:hAnsi="Calibri" w:cs="Calibri"/>
+                      <w:color w:val="000000"/>
+                    </w:rPr>
+                    <w:t>BBS</w:t>
+                  </w:r>
+                </w:p>
+              </w:tc>
+              <w:tc>
+                <w:tcPr>
+                  <w:tcW w:w="864" w:type="dxa"/>
+                  <w:vAlign w:val="bottom"/>
+                </w:tcPr>
+                <w:p>
+                  <w:r>
+                    <w:rPr>
+                      <w:rFonts w:ascii="Calibri" w:hAnsi="Calibri" w:cs="Calibri"/>
+                      <w:color w:val="000000"/>
+                    </w:rPr>
+                    <w:t>P</w:t>
+                  </w:r>
+                </w:p>
+              </w:tc>
+            </w:tr>
+            <w:tr>
+              <w:tc>
+                <w:tcPr>
+                  <w:tcW w:w="864" w:type="dxa"/>
+                  <w:vAlign w:val="bottom"/>
+                </w:tcPr>
+                <w:p>
+                  <w:r>
+                    <w:rPr>
+                      <w:rFonts w:ascii="Calibri" w:hAnsi="Calibri" w:cs="Calibri"/>
+                      <w:color w:val="000000"/>
+                    </w:rPr>
+                    <w:t>AD</w:t>
+                  </w:r>
+                </w:p>
+              </w:tc>
+              <w:tc>
+                <w:tcPr>
+                  <w:tcW w:w="864" w:type="dxa"/>
+                  <w:vAlign w:val="bottom"/>
+                </w:tcPr>
+                <w:p>
+                  <w:r>
+                    <w:rPr>
+                      <w:rFonts w:ascii="Calibri" w:hAnsi="Calibri" w:cs="Calibri"/>
+                      <w:color w:val="000000"/>
+                    </w:rPr>
+                    <w:t>BRA</w:t>
+                  </w:r>
+                </w:p>
+              </w:tc>
+              <w:tc>
+                <w:tcPr>
+                  <w:tcW w:w="864" w:type="dxa"/>
+                  <w:vAlign w:val="bottom"/>
+                </w:tcPr>
+                <w:p>
+                  <w:r>
+                    <w:rPr>
+                      <w:rFonts w:ascii="Calibri" w:hAnsi="Calibri" w:cs="Calibri"/>
+                      <w:color w:val="000000"/>
+                    </w:rPr>
+                    <w:t>P</w:t>
+                  </w:r>
+                </w:p>
+              </w:tc>
+            </w:tr>
+            <w:tr>
+              <w:tc>
+                <w:tcPr>
+                  <w:tcW w:w="864" w:type="dxa"/>
+                  <w:vAlign w:val="bottom"/>
+                </w:tcPr>
+                <w:p>
+                  <w:r>
+                    <w:rPr>
+                      <w:rFonts w:ascii="Calibri" w:hAnsi="Calibri" w:cs="Calibri"/>
+                      <w:color w:val="000000"/>
+                    </w:rPr>
+                    <w:t>AD</w:t>
+                  </w:r>
+                </w:p>
+              </w:tc>
+              <w:tc>
+                <w:tcPr>
+                  <w:tcW w:w="864" w:type="dxa"/>
+                  <w:vAlign w:val="bottom"/>
+                </w:tcPr>
+                <w:p>
+                  <w:r>
+                    <w:rPr>
+                      <w:rFonts w:ascii="Calibri" w:hAnsi="Calibri" w:cs="Calibri"/>
+                      <w:color w:val="000000"/>
+                    </w:rPr>
+                    <w:t>BRD</w:t>
+                  </w:r>
+                </w:p>
+              </w:tc>
+              <w:tc>
+                <w:tcPr>
+                  <w:tcW w:w="864" w:type="dxa"/>
+                  <w:vAlign w:val="bottom"/>
+                </w:tcPr>
+                <w:p>
+                  <w:r>
+                    <w:rPr>
+                      <w:rFonts w:ascii="Calibri" w:hAnsi="Calibri" w:cs="Calibri"/>
+                      <w:color w:val="000000"/>
+                    </w:rPr>
+                    <w:t>P</w:t>
+                  </w:r>
+                </w:p>
+              </w:tc>
+            </w:tr>
+            <w:tr>
+              <w:tc>
+                <w:tcPr>
+                  <w:tcW w:w="864" w:type="dxa"/>
+                  <w:vAlign w:val="bottom"/>
+                </w:tcPr>
+                <w:p>
+                  <w:r>
+                    <w:rPr>
+                      <w:rFonts w:ascii="Calibri" w:hAnsi="Calibri" w:cs="Calibri"/>
+                      <w:color w:val="000000"/>
+                    </w:rPr>
+                    <w:t>AD</w:t>
+                  </w:r>
+                </w:p>
+              </w:tc>
+              <w:tc>
+                <w:tcPr>
+                  <w:tcW w:w="864" w:type="dxa"/>
+                  <w:vAlign w:val="bottom"/>
+                </w:tcPr>
+                <w:p>
+                  <w:r>
+                    <w:rPr>
+                      <w:rFonts w:ascii="Calibri" w:hAnsi="Calibri" w:cs="Calibri"/>
+                      <w:color w:val="000000"/>
+                    </w:rPr>
+                    <w:t>ECU</w:t>
+                  </w:r>
+                </w:p>
+              </w:tc>
+              <w:tc>
+                <w:tcPr>
+                  <w:tcW w:w="864" w:type="dxa"/>
+                  <w:vAlign w:val="bottom"/>
+                </w:tcPr>
+                <w:p>
+                  <w:r>
+                    <w:rPr>
+                      <w:rFonts w:ascii="Calibri" w:hAnsi="Calibri" w:cs="Calibri"/>
+                      <w:color w:val="000000"/>
+                    </w:rPr>
+                    <w:t>P</w:t>
+                  </w:r>
+                </w:p>
+              </w:tc>
+            </w:tr>
+            <w:tr>
+              <w:tc>
+                <w:tcPr>
+                  <w:tcW w:w="864" w:type="dxa"/>
+                  <w:vAlign w:val="bottom"/>
+                </w:tcPr>
+                <w:p>
+                  <w:r>
+                    <w:rPr>
+                      <w:rFonts w:ascii="Calibri" w:hAnsi="Calibri" w:cs="Calibri"/>
+                      <w:color w:val="000000"/>
+                    </w:rPr>
+                    <w:t>AD</w:t>
+                  </w:r>
+                </w:p>
+              </w:tc>
+              <w:tc>
+                <w:tcPr>
+                  <w:tcW w:w="864" w:type="dxa"/>
+                  <w:vAlign w:val="bottom"/>
+                </w:tcPr>
+                <w:p>
+                  <w:r>
+                    <w:rPr>
+                      <w:rFonts w:ascii="Calibri" w:hAnsi="Calibri" w:cs="Calibri"/>
+                      <w:color w:val="000000"/>
+                    </w:rPr>
+                    <w:t>PD</w:t>
+                  </w:r>
+                </w:p>
+              </w:tc>
+              <w:tc>
+                <w:tcPr>
+                  <w:tcW w:w="864" w:type="dxa"/>
+                  <w:vAlign w:val="bottom"/>
+                </w:tcPr>
+                <w:p>
+                  <w:r>
+                    <w:rPr>
+                      <w:rFonts w:ascii="Calibri" w:hAnsi="Calibri" w:cs="Calibri"/>
+                      <w:color w:val="000000"/>
+                    </w:rPr>
+                    <w:t>P</w:t>
+                  </w:r>
+                </w:p>
+              </w:tc>
+            </w:tr>
+            <w:tr>
+              <w:tc>
+                <w:tcPr>
+                  <w:tcW w:w="864" w:type="dxa"/>
+                  <w:vAlign w:val="bottom"/>
+                </w:tcPr>
+                <w:p>
+                  <w:r>
+                    <w:rPr>
+                      <w:rFonts w:ascii="Calibri" w:hAnsi="Calibri" w:cs="Calibri"/>
+                      <w:color w:val="000000"/>
+                    </w:rPr>
+                    <w:t>BBL</w:t>
+                  </w:r>
+                </w:p>
+              </w:tc>
+              <w:tc>
+                <w:tcPr>
+                  <w:tcW w:w="864" w:type="dxa"/>
+                  <w:vAlign w:val="bottom"/>
+                </w:tcPr>
+                <w:p>
+                  <w:r>
+                    <w:rPr>
+                      <w:rFonts w:ascii="Calibri" w:hAnsi="Calibri" w:cs="Calibri"/>
+                      <w:color w:val="000000"/>
+                    </w:rPr>
+                    <w:t>ECR</w:t>
+                  </w:r>
+                </w:p>
+              </w:tc>
+              <w:tc>
+                <w:tcPr>
+                  <w:tcW w:w="864" w:type="dxa"/>
+                  <w:vAlign w:val="bottom"/>
+                </w:tcPr>
+                <w:p>
+                  <w:r>
+                    <w:rPr>
+                      <w:rFonts w:ascii="Calibri" w:hAnsi="Calibri" w:cs="Calibri"/>
+                      <w:color w:val="000000"/>
+                    </w:rPr>
+                    <w:t>P</w:t>
+                  </w:r>
+                </w:p>
+              </w:tc>
+            </w:tr>
+            <w:tr>
+              <w:tc>
+                <w:tcPr>
+                  <w:tcW w:w="864" w:type="dxa"/>
+                  <w:vAlign w:val="bottom"/>
+                </w:tcPr>
+                <w:p>
+                  <w:r>
+                    <w:rPr>
+                      <w:rFonts w:ascii="Calibri" w:hAnsi="Calibri" w:cs="Calibri"/>
+                      <w:color w:val="000000"/>
+                    </w:rPr>
+                    <w:t>BBS</w:t>
+                  </w:r>
+                </w:p>
+              </w:tc>
+              <w:tc>
+                <w:tcPr>
+                  <w:tcW w:w="864" w:type="dxa"/>
+                  <w:vAlign w:val="bottom"/>
+                </w:tcPr>
+                <w:p>
+                  <w:r>
+                    <w:rPr>
+                      <w:rFonts w:ascii="Calibri" w:hAnsi="Calibri" w:cs="Calibri"/>
+                      <w:color w:val="000000"/>
+                    </w:rPr>
+                    <w:t>ECR</w:t>
+                  </w:r>
+                </w:p>
+              </w:tc>
+              <w:tc>
+                <w:tcPr>
+                  <w:tcW w:w="864" w:type="dxa"/>
+                  <w:vAlign w:val="bottom"/>
+                </w:tcPr>
+                <w:p>
+                  <w:r>
+                    <w:rPr>
+                      <w:rFonts w:ascii="Calibri" w:hAnsi="Calibri" w:cs="Calibri"/>
+                      <w:color w:val="000000"/>
+                    </w:rPr>
+                    <w:t>P</w:t>
+                  </w:r>
+                </w:p>
+              </w:tc>
+            </w:tr>
+            <w:tr>
+              <w:tc>
+                <w:tcPr>
+                  <w:tcW w:w="864" w:type="dxa"/>
+                  <w:vAlign w:val="bottom"/>
+                </w:tcPr>
+                <w:p>
+                  <w:r>
+                    <w:rPr>
+                      <w:rFonts w:ascii="Calibri" w:hAnsi="Calibri" w:cs="Calibri"/>
+                      <w:color w:val="000000"/>
+                    </w:rPr>
+                    <w:t>LD</w:t>
+                  </w:r>
+                </w:p>
+              </w:tc>
+              <w:tc>
+                <w:tcPr>
+                  <w:tcW w:w="864" w:type="dxa"/>
+                  <w:vAlign w:val="bottom"/>
+                </w:tcPr>
+                <w:p>
+                  <w:r>
+                    <w:rPr>
+                      <w:rFonts w:ascii="Calibri" w:hAnsi="Calibri" w:cs="Calibri"/>
+                      <w:color w:val="000000"/>
+                    </w:rPr>
+                    <w:t>BBL</w:t>
+                  </w:r>
+                </w:p>
+              </w:tc>
+              <w:tc>
+                <w:tcPr>
+                  <w:tcW w:w="864" w:type="dxa"/>
+                  <w:vAlign w:val="bottom"/>
+                </w:tcPr>
+                <w:p>
+                  <w:r>
+                    <w:rPr>
+                      <w:rFonts w:ascii="Calibri" w:hAnsi="Calibri" w:cs="Calibri"/>
+                      <w:color w:val="000000"/>
+                    </w:rPr>
+                    <w:t>P</w:t>
+                  </w:r>
+                </w:p>
+              </w:tc>
+            </w:tr>
+            <w:tr>
+              <w:tc>
+                <w:tcPr>
+                  <w:tcW w:w="864" w:type="dxa"/>
+                  <w:vAlign w:val="bottom"/>
+                </w:tcPr>
+                <w:p>
+                  <w:r>
+                    <w:rPr>
+                      <w:rFonts w:ascii="Calibri" w:hAnsi="Calibri" w:cs="Calibri"/>
+                      <w:color w:val="000000"/>
+                    </w:rPr>
+                    <w:t>LD</w:t>
+                  </w:r>
+                </w:p>
+              </w:tc>
+              <w:tc>
+                <w:tcPr>
+                  <w:tcW w:w="864" w:type="dxa"/>
+                  <w:vAlign w:val="bottom"/>
+                </w:tcPr>
+                <w:p>
+                  <w:r>
+                    <w:rPr>
+                      <w:rFonts w:ascii="Calibri" w:hAnsi="Calibri" w:cs="Calibri"/>
+                      <w:color w:val="000000"/>
+                    </w:rPr>
+                    <w:t>BRD</w:t>
+                  </w:r>
+                </w:p>
+              </w:tc>
+              <w:tc>
+                <w:tcPr>
+                  <w:tcW w:w="864" w:type="dxa"/>
+                  <w:vAlign w:val="bottom"/>
+                </w:tcPr>
+                <w:p>
+                  <w:r>
+                    <w:rPr>
+                      <w:rFonts w:ascii="Calibri" w:hAnsi="Calibri" w:cs="Calibri"/>
+                      <w:color w:val="000000"/>
+                    </w:rPr>
+                    <w:t>P</w:t>
+                  </w:r>
+                </w:p>
+              </w:tc>
+            </w:tr>
+            <w:tr>
+              <w:tc>
+                <w:tcPr>
+                  <w:tcW w:w="864" w:type="dxa"/>
+                  <w:vAlign w:val="bottom"/>
+                </w:tcPr>
+                <w:p>
+                  <w:r>
+                    <w:rPr>
+                      <w:rFonts w:ascii="Calibri" w:hAnsi="Calibri" w:cs="Calibri"/>
+                      <w:color w:val="000000"/>
+                    </w:rPr>
+                    <w:t>PD</w:t>
+                  </w:r>
+                </w:p>
+              </w:tc>
+              <w:tc>
+                <w:tcPr>
+                  <w:tcW w:w="864" w:type="dxa"/>
+                  <w:vAlign w:val="bottom"/>
+                </w:tcPr>
+                <w:p>
+                  <w:r>
+                    <w:rPr>
+                      <w:rFonts w:ascii="Calibri" w:hAnsi="Calibri" w:cs="Calibri"/>
+                      <w:color w:val="000000"/>
+                    </w:rPr>
+                    <w:t>BBL</w:t>
+                  </w:r>
+                </w:p>
+              </w:tc>
+              <w:tc>
+                <w:tcPr>
+                  <w:tcW w:w="864" w:type="dxa"/>
+                  <w:vAlign w:val="bottom"/>
+                </w:tcPr>
+                <w:p>
+                  <w:r>
+                    <w:rPr>
+                      <w:rFonts w:ascii="Calibri" w:hAnsi="Calibri" w:cs="Calibri"/>
+                      <w:color w:val="000000"/>
+                    </w:rPr>
+                    <w:t>P</w:t>
+                  </w:r>
+                </w:p>
+              </w:tc>
+            </w:tr>
+            <w:tr>
+              <w:tc>
+                <w:tcPr>
+                  <w:tcW w:w="864" w:type="dxa"/>
+                  <w:vAlign w:val="bottom"/>
+                </w:tcPr>
+                <w:p>
+                  <w:r>
+                    <w:rPr>
+                      <w:rFonts w:ascii="Calibri" w:hAnsi="Calibri" w:cs="Calibri"/>
+                      <w:color w:val="000000"/>
+                    </w:rPr>
+                    <w:t>PD</w:t>
+                  </w:r>
+                </w:p>
+              </w:tc>
+              <w:tc>
+                <w:tcPr>
+                  <w:tcW w:w="864" w:type="dxa"/>
+                  <w:vAlign w:val="bottom"/>
+                </w:tcPr>
+                <w:p>
+                  <w:r>
+                    <w:rPr>
+                      <w:rFonts w:ascii="Calibri" w:hAnsi="Calibri" w:cs="Calibri"/>
+                      <w:color w:val="000000"/>
+                    </w:rPr>
+                    <w:t>BRD</w:t>
+                  </w:r>
+                </w:p>
+              </w:tc>
+              <w:tc>
+                <w:tcPr>
+                  <w:tcW w:w="864" w:type="dxa"/>
+                  <w:vAlign w:val="bottom"/>
+                </w:tcPr>
+                <w:p>
+                  <w:r>
+                    <w:rPr>
+                      <w:rFonts w:ascii="Calibri" w:hAnsi="Calibri" w:cs="Calibri"/>
+                      <w:color w:val="000000"/>
+                    </w:rPr>
+                    <w:t>P</w:t>
+                  </w:r>
+                </w:p>
+              </w:tc>
+            </w:tr>
+            <w:tr>
+              <w:tc>
+                <w:tcPr>
+                  <w:tcW w:w="864" w:type="dxa"/>
+                  <w:vAlign w:val="bottom"/>
+                </w:tcPr>
+                <w:p>
+                  <w:r>
+                    <w:rPr>
+                      <w:rFonts w:ascii="Calibri" w:hAnsi="Calibri" w:cs="Calibri"/>
+                      <w:color w:val="000000"/>
+                    </w:rPr>
+                    <w:t>PD</w:t>
+                  </w:r>
+                </w:p>
+              </w:tc>
+              <w:tc>
+                <w:tcPr>
+                  <w:tcW w:w="864" w:type="dxa"/>
+                  <w:vAlign w:val="bottom"/>
+                </w:tcPr>
+                <w:p>
+                  <w:r>
+                    <w:rPr>
+                      <w:rFonts w:ascii="Calibri" w:hAnsi="Calibri" w:cs="Calibri"/>
+                      <w:color w:val="000000"/>
+                    </w:rPr>
+                    <w:t>ECU</w:t>
+                  </w:r>
+                </w:p>
+              </w:tc>
+              <w:tc>
+                <w:tcPr>
+                  <w:tcW w:w="864" w:type="dxa"/>
+                  <w:vAlign w:val="bottom"/>
+                </w:tcPr>
+                <w:p>
+                  <w:r>
+                    <w:rPr>
+                      <w:rFonts w:ascii="Calibri" w:hAnsi="Calibri" w:cs="Calibri"/>
+                      <w:color w:val="000000"/>
+                    </w:rPr>
+                    <w:t>P</w:t>
+                  </w:r>
+                </w:p>
+              </w:tc>
+            </w:tr>
+            <w:tr>
+              <w:tc>
+                <w:tcPr>
+                  <w:tcW w:w="864" w:type="dxa"/>
+                  <w:vAlign w:val="bottom"/>
+                </w:tcPr>
+                <w:p>
+                  <w:r>
+                    <w:rPr>
+                      <w:rFonts w:ascii="Calibri" w:hAnsi="Calibri" w:cs="Calibri"/>
+                      <w:color w:val="000000"/>
+                    </w:rPr>
+                    <w:t>PEC</w:t>
+                  </w:r>
+                </w:p>
+              </w:tc>
+              <w:tc>
+                <w:tcPr>
+                  <w:tcW w:w="864" w:type="dxa"/>
+                  <w:vAlign w:val="bottom"/>
+                </w:tcPr>
+                <w:p>
+                  <w:r>
+                    <w:rPr>
+                      <w:rFonts w:ascii="Calibri" w:hAnsi="Calibri" w:cs="Calibri"/>
+                      <w:color w:val="000000"/>
+                    </w:rPr>
+                    <w:t>AD</w:t>
+                  </w:r>
+                </w:p>
+              </w:tc>
+              <w:tc>
+                <w:tcPr>
+                  <w:tcW w:w="864" w:type="dxa"/>
+                  <w:vAlign w:val="bottom"/>
+                </w:tcPr>
+                <w:p>
+                  <w:r>
+                    <w:rPr>
+                      <w:rFonts w:ascii="Calibri" w:hAnsi="Calibri" w:cs="Calibri"/>
+                      <w:color w:val="000000"/>
+                    </w:rPr>
+                    <w:t>P</w:t>
+                  </w:r>
+                </w:p>
+              </w:tc>
+            </w:tr>
+            <w:tr>
+              <w:tc>
+                <w:tcPr>
+                  <w:tcW w:w="864" w:type="dxa"/>
+                  <w:vAlign w:val="bottom"/>
+                </w:tcPr>
+                <w:p>
+                  <w:r>
+                    <w:rPr>
+                      <w:rFonts w:ascii="Calibri" w:hAnsi="Calibri" w:cs="Calibri"/>
+                      <w:color w:val="000000"/>
+                    </w:rPr>
+                    <w:t>PEC</w:t>
+                  </w:r>
+                </w:p>
+              </w:tc>
+              <w:tc>
+                <w:tcPr>
+                  <w:tcW w:w="864" w:type="dxa"/>
+                  <w:vAlign w:val="bottom"/>
+                </w:tcPr>
+                <w:p>
+                  <w:r>
+                    <w:rPr>
+                      <w:rFonts w:ascii="Calibri" w:hAnsi="Calibri" w:cs="Calibri"/>
+                      <w:color w:val="000000"/>
+                    </w:rPr>
+                    <w:t>BBL</w:t>
+                  </w:r>
+                </w:p>
+              </w:tc>
+              <w:tc>
+                <w:tcPr>
+                  <w:tcW w:w="864" w:type="dxa"/>
+                  <w:vAlign w:val="bottom"/>
+                </w:tcPr>
+                <w:p>
+                  <w:r>
+                    <w:rPr>
+                      <w:rFonts w:ascii="Calibri" w:hAnsi="Calibri" w:cs="Calibri"/>
+                      <w:color w:val="000000"/>
+                    </w:rPr>
+                    <w:t>P</w:t>
+                  </w:r>
+                </w:p>
+              </w:tc>
+            </w:tr>
+            <w:tr>
+              <w:tc>
+                <w:tcPr>
+                  <w:tcW w:w="864" w:type="dxa"/>
+                  <w:vAlign w:val="bottom"/>
+                </w:tcPr>
+                <w:p>
+                  <w:r>
+                    <w:rPr>
+                      <w:rFonts w:ascii="Calibri" w:hAnsi="Calibri" w:cs="Calibri"/>
+                      <w:color w:val="000000"/>
+                    </w:rPr>
+                    <w:t>PEC</w:t>
+                  </w:r>
+                </w:p>
+              </w:tc>
+              <w:tc>
+                <w:tcPr>
+                  <w:tcW w:w="864" w:type="dxa"/>
+                  <w:vAlign w:val="bottom"/>
+                </w:tcPr>
+                <w:p>
+                  <w:r>
+                    <w:rPr>
+                      <w:rFonts w:ascii="Calibri" w:hAnsi="Calibri" w:cs="Calibri"/>
+                      <w:color w:val="000000"/>
+                    </w:rPr>
+                    <w:t>BBS</w:t>
+                  </w:r>
+                </w:p>
+              </w:tc>
+              <w:tc>
+                <w:tcPr>
+                  <w:tcW w:w="864" w:type="dxa"/>
+                  <w:vAlign w:val="bottom"/>
+                </w:tcPr>
+                <w:p>
+                  <w:r>
+                    <w:rPr>
+                      <w:rFonts w:ascii="Calibri" w:hAnsi="Calibri" w:cs="Calibri"/>
+                      <w:color w:val="000000"/>
+                    </w:rPr>
+                    <w:t>P</w:t>
+                  </w:r>
+                </w:p>
+              </w:tc>
+            </w:tr>
+            <w:tr>
+              <w:tc>
+                <w:tcPr>
+                  <w:tcW w:w="864" w:type="dxa"/>
+                  <w:vAlign w:val="bottom"/>
+                </w:tcPr>
+                <w:p>
+                  <w:r>
+                    <w:rPr>
+                      <w:rFonts w:ascii="Calibri" w:hAnsi="Calibri" w:cs="Calibri"/>
+                      <w:color w:val="000000"/>
+                    </w:rPr>
+                    <w:t>PEC</w:t>
+                  </w:r>
+                </w:p>
+              </w:tc>
+              <w:tc>
+                <w:tcPr>
+                  <w:tcW w:w="864" w:type="dxa"/>
+                  <w:vAlign w:val="bottom"/>
+                </w:tcPr>
+                <w:p>
+                  <w:r>
+                    <w:rPr>
+                      <w:rFonts w:ascii="Calibri" w:hAnsi="Calibri" w:cs="Calibri"/>
+                      <w:color w:val="000000"/>
+                    </w:rPr>
+                    <w:t>BRA</w:t>
+                  </w:r>
+                </w:p>
+              </w:tc>
+              <w:tc>
+                <w:tcPr>
+                  <w:tcW w:w="864" w:type="dxa"/>
+                  <w:vAlign w:val="bottom"/>
+                </w:tcPr>
+                <w:p>
+                  <w:r>
+                    <w:rPr>
+                      <w:rFonts w:ascii="Calibri" w:hAnsi="Calibri" w:cs="Calibri"/>
+                      <w:color w:val="000000"/>
+                    </w:rPr>
+                    <w:t>P</w:t>
+                  </w:r>
+                </w:p>
+              </w:tc>
+            </w:tr>
+            <w:tr>
+              <w:tc>
+                <w:tcPr>
+                  <w:tcW w:w="864" w:type="dxa"/>
+                  <w:vAlign w:val="bottom"/>
+                </w:tcPr>
+                <w:p>
+                  <w:r>
+                    <w:rPr>
+                      <w:rFonts w:ascii="Calibri" w:hAnsi="Calibri" w:cs="Calibri"/>
+                      <w:color w:val="000000"/>
+                    </w:rPr>
+                    <w:t>PEC</w:t>
+                  </w:r>
+                </w:p>
+              </w:tc>
+              <w:tc>
+                <w:tcPr>
+                  <w:tcW w:w="864" w:type="dxa"/>
+                  <w:vAlign w:val="bottom"/>
+                </w:tcPr>
+                <w:p>
+                  <w:r>
+                    <w:rPr>
+                      <w:rFonts w:ascii="Calibri" w:hAnsi="Calibri" w:cs="Calibri"/>
+                      <w:color w:val="000000"/>
+                    </w:rPr>
+                    <w:t>BRD</w:t>
+                  </w:r>
+                </w:p>
+              </w:tc>
+              <w:tc>
+                <w:tcPr>
+                  <w:tcW w:w="864" w:type="dxa"/>
+                  <w:vAlign w:val="bottom"/>
+                </w:tcPr>
+                <w:p>
+                  <w:r>
+                    <w:rPr>
+                      <w:rFonts w:ascii="Calibri" w:hAnsi="Calibri" w:cs="Calibri"/>
+                      <w:color w:val="000000"/>
+                    </w:rPr>
+                    <w:t>P</w:t>
+                  </w:r>
+                </w:p>
+              </w:tc>
+            </w:tr>
+            <w:tr>
+              <w:tc>
+                <w:tcPr>
+                  <w:tcW w:w="864" w:type="dxa"/>
+                  <w:vAlign w:val="bottom"/>
+                </w:tcPr>
+                <w:p>
+                  <w:r>
+                    <w:rPr>
+                      <w:rFonts w:ascii="Calibri" w:hAnsi="Calibri" w:cs="Calibri"/>
+                      <w:color w:val="000000"/>
+                    </w:rPr>
+                    <w:t>PEC</w:t>
+                  </w:r>
+                </w:p>
+              </w:tc>
+              <w:tc>
+                <w:tcPr>
+                  <w:tcW w:w="864" w:type="dxa"/>
+                  <w:vAlign w:val="bottom"/>
+                </w:tcPr>
+                <w:p>
+                  <w:r>
+                    <w:rPr>
+                      <w:rFonts w:ascii="Calibri" w:hAnsi="Calibri" w:cs="Calibri"/>
+                      <w:color w:val="000000"/>
+                    </w:rPr>
+                    <w:t>ECR</w:t>
+                  </w:r>
+                </w:p>
+              </w:tc>
+              <w:tc>
+                <w:tcPr>
+                  <w:tcW w:w="864" w:type="dxa"/>
+                  <w:vAlign w:val="bottom"/>
+                </w:tcPr>
+                <w:p>
+                  <w:r>
+                    <w:rPr>
+                      <w:rFonts w:ascii="Calibri" w:hAnsi="Calibri" w:cs="Calibri"/>
+                      <w:color w:val="000000"/>
+                    </w:rPr>
+                    <w:t>P</w:t>
+                  </w:r>
+                </w:p>
+              </w:tc>
+            </w:tr>
+            <w:tr>
+              <w:tc>
+                <w:tcPr>
+                  <w:tcW w:w="864" w:type="dxa"/>
+                  <w:vAlign w:val="bottom"/>
+                </w:tcPr>
+                <w:p>
+                  <w:r>
+                    <w:rPr>
+                      <w:rFonts w:ascii="Calibri" w:hAnsi="Calibri" w:cs="Calibri"/>
+                      <w:color w:val="000000"/>
+                    </w:rPr>
+                    <w:t>BBL</w:t>
+                  </w:r>
+                </w:p>
+              </w:tc>
+              <w:tc>
+                <w:tcPr>
+                  <w:tcW w:w="864" w:type="dxa"/>
+                  <w:vAlign w:val="bottom"/>
+                </w:tcPr>
+                <w:p>
+                  <w:r>
+                    <w:rPr>
+                      <w:rFonts w:ascii="Calibri" w:hAnsi="Calibri" w:cs="Calibri"/>
+                      <w:color w:val="000000"/>
+                    </w:rPr>
+                    <w:t>BBS</w:t>
+                  </w:r>
+                </w:p>
+              </w:tc>
+              <w:tc>
+                <w:tcPr>
+                  <w:tcW w:w="864" w:type="dxa"/>
+                  <w:vAlign w:val="bottom"/>
+                </w:tcPr>
+                <w:p>
+                  <w:r>
+                    <w:rPr>
+                      <w:rFonts w:ascii="Calibri" w:hAnsi="Calibri" w:cs="Calibri"/>
+                      <w:color w:val="000000"/>
+                    </w:rPr>
+                    <w:t>K</w:t>
+                  </w:r>
+                </w:p>
+              </w:tc>
+            </w:tr>
+            <w:tr>
+              <w:tc>
+                <w:tcPr>
+                  <w:tcW w:w="864" w:type="dxa"/>
+                  <w:vAlign w:val="bottom"/>
+                </w:tcPr>
+                <w:p>
+                  <w:r>
+                    <w:rPr>
+                      <w:rFonts w:ascii="Calibri" w:hAnsi="Calibri" w:cs="Calibri"/>
+                      <w:color w:val="000000"/>
+                    </w:rPr>
+                    <w:t>BBL</w:t>
+                  </w:r>
+                </w:p>
+              </w:tc>
+              <w:tc>
+                <w:tcPr>
+                  <w:tcW w:w="864" w:type="dxa"/>
+                  <w:vAlign w:val="bottom"/>
+                </w:tcPr>
+                <w:p>
+                  <w:r>
+                    <w:rPr>
+                      <w:rFonts w:ascii="Calibri" w:hAnsi="Calibri" w:cs="Calibri"/>
+                      <w:color w:val="000000"/>
+                    </w:rPr>
+                    <w:t>BRA</w:t>
+                  </w:r>
+                </w:p>
+              </w:tc>
+              <w:tc>
+                <w:tcPr>
+                  <w:tcW w:w="864" w:type="dxa"/>
+                  <w:vAlign w:val="bottom"/>
+                </w:tcPr>
+                <w:p>
+                  <w:r>
+                    <w:rPr>
+                      <w:rFonts w:ascii="Calibri" w:hAnsi="Calibri" w:cs="Calibri"/>
+                      <w:color w:val="000000"/>
+                    </w:rPr>
+                    <w:t>K</w:t>
+                  </w:r>
+                </w:p>
+              </w:tc>
+            </w:tr>
+            <w:tr>
+              <w:tc>
+                <w:tcPr>
+                  <w:tcW w:w="864" w:type="dxa"/>
+                  <w:vAlign w:val="bottom"/>
+                </w:tcPr>
+                <w:p>
+                  <w:r>
+                    <w:rPr>
+                      <w:rFonts w:ascii="Calibri" w:hAnsi="Calibri" w:cs="Calibri"/>
+                      <w:color w:val="000000"/>
+                    </w:rPr>
+                    <w:t>BRA</w:t>
+                  </w:r>
+                </w:p>
+              </w:tc>
+              <w:tc>
+                <w:tcPr>
+                  <w:tcW w:w="864" w:type="dxa"/>
+                  <w:vAlign w:val="bottom"/>
+                </w:tcPr>
+                <w:p>
+                  <w:r>
+                    <w:rPr>
+                      <w:rFonts w:ascii="Calibri" w:hAnsi="Calibri" w:cs="Calibri"/>
+                      <w:color w:val="000000"/>
+                    </w:rPr>
+                    <w:t>BRD</w:t>
+                  </w:r>
+                </w:p>
+              </w:tc>
+              <w:tc>
+                <w:tcPr>
+                  <w:tcW w:w="864" w:type="dxa"/>
+                  <w:vAlign w:val="bottom"/>
+                </w:tcPr>
+                <w:p>
+                  <w:r>
+                    <w:rPr>
+                      <w:rFonts w:ascii="Calibri" w:hAnsi="Calibri" w:cs="Calibri"/>
+                      <w:color w:val="000000"/>
+                    </w:rPr>
+                    <w:t>K</w:t>
+                  </w:r>
+                </w:p>
+              </w:tc>
+            </w:tr>
+            <w:tr>
+              <w:tc>
+                <w:tcPr>
+                  <w:tcW w:w="864" w:type="dxa"/>
+                  <w:vAlign w:val="bottom"/>
+                </w:tcPr>
+                <w:p>
+                  <w:r>
+                    <w:rPr>
+                      <w:rFonts w:ascii="Calibri" w:hAnsi="Calibri" w:cs="Calibri"/>
+                      <w:color w:val="000000"/>
+                    </w:rPr>
+                    <w:t>BRA</w:t>
+                  </w:r>
+                </w:p>
+              </w:tc>
+              <w:tc>
+                <w:tcPr>
+                  <w:tcW w:w="864" w:type="dxa"/>
+                  <w:vAlign w:val="bottom"/>
+                </w:tcPr>
+                <w:p>
+                  <w:r>
+                    <w:rPr>
+                      <w:rFonts w:ascii="Calibri" w:hAnsi="Calibri" w:cs="Calibri"/>
+                      <w:color w:val="000000"/>
+                    </w:rPr>
+                    <w:t>PT</w:t>
+                  </w:r>
+                </w:p>
+              </w:tc>
+              <w:tc>
+                <w:tcPr>
+                  <w:tcW w:w="864" w:type="dxa"/>
+                  <w:vAlign w:val="bottom"/>
+                </w:tcPr>
+                <w:p>
+                  <w:r>
+                    <w:rPr>
+                      <w:rFonts w:ascii="Calibri" w:hAnsi="Calibri" w:cs="Calibri"/>
+                      <w:color w:val="000000"/>
+                    </w:rPr>
+                    <w:t>K</w:t>
+                  </w:r>
+                </w:p>
+              </w:tc>
+            </w:tr>
+            <w:tr>
+              <w:tc>
+                <w:tcPr>
+                  <w:tcW w:w="864" w:type="dxa"/>
+                  <w:vAlign w:val="bottom"/>
+                </w:tcPr>
+                <w:p>
+                  <w:r>
+                    <w:rPr>
+                      <w:rFonts w:ascii="Calibri" w:hAnsi="Calibri" w:cs="Calibri"/>
+                      <w:color w:val="000000"/>
+                    </w:rPr>
+                    <w:t>BRD</w:t>
+                  </w:r>
+                </w:p>
+              </w:tc>
+              <w:tc>
+                <w:tcPr>
+                  <w:tcW w:w="864" w:type="dxa"/>
+                  <w:vAlign w:val="bottom"/>
+                </w:tcPr>
+                <w:p>
+                  <w:r>
+                    <w:rPr>
+                      <w:rFonts w:ascii="Calibri" w:hAnsi="Calibri" w:cs="Calibri"/>
+                      <w:color w:val="000000"/>
+                    </w:rPr>
+                    <w:t>PT</w:t>
+                  </w:r>
+                </w:p>
+              </w:tc>
+              <w:tc>
+                <w:tcPr>
+                  <w:tcW w:w="864" w:type="dxa"/>
+                  <w:vAlign w:val="bottom"/>
+                </w:tcPr>
+                <w:p>
+                  <w:r>
+                    <w:rPr>
+                      <w:rFonts w:ascii="Calibri" w:hAnsi="Calibri" w:cs="Calibri"/>
+                      <w:color w:val="000000"/>
+                    </w:rPr>
+                    <w:t>K</w:t>
+                  </w:r>
+                </w:p>
+              </w:tc>
+            </w:tr>
+            <w:tr>
+              <w:tc>
+                <w:tcPr>
+                  <w:tcW w:w="864" w:type="dxa"/>
+                  <w:vAlign w:val="bottom"/>
+                </w:tcPr>
+                <w:p>
+                  <w:r>
+                    <w:rPr>
+                      <w:rFonts w:ascii="Calibri" w:hAnsi="Calibri" w:cs="Calibri"/>
+                      <w:color w:val="000000"/>
+                    </w:rPr>
+                    <w:t>ECR</w:t>
+                  </w:r>
+                </w:p>
+              </w:tc>
+              <w:tc>
+                <w:tcPr>
+                  <w:tcW w:w="864" w:type="dxa"/>
+                  <w:vAlign w:val="bottom"/>
+                </w:tcPr>
+                <w:p>
+                  <w:r>
+                    <w:rPr>
+                      <w:rFonts w:ascii="Calibri" w:hAnsi="Calibri" w:cs="Calibri"/>
+                      <w:color w:val="000000"/>
+                    </w:rPr>
+                    <w:t>ECU</w:t>
+                  </w:r>
+                </w:p>
+              </w:tc>
+              <w:tc>
+                <w:tcPr>
+                  <w:tcW w:w="864" w:type="dxa"/>
+                  <w:vAlign w:val="bottom"/>
+                </w:tcPr>
+                <w:p>
+                  <w:r>
+                    <w:rPr>
+                      <w:rFonts w:ascii="Calibri" w:hAnsi="Calibri" w:cs="Calibri"/>
+                      <w:color w:val="000000"/>
+                    </w:rPr>
+                    <w:t>K</w:t>
+                  </w:r>
+                </w:p>
+              </w:tc>
+            </w:tr>
+            <w:tr>
+              <w:tc>
+                <w:tcPr>
+                  <w:tcW w:w="864" w:type="dxa"/>
+                  <w:vAlign w:val="bottom"/>
+                </w:tcPr>
+                <w:p>
+                  <w:r>
+                    <w:rPr>
+                      <w:rFonts w:ascii="Calibri" w:hAnsi="Calibri" w:cs="Calibri"/>
+                      <w:color w:val="000000"/>
+                    </w:rPr>
+                    <w:t>FCR</w:t>
+                  </w:r>
+                </w:p>
+              </w:tc>
+              <w:tc>
+                <w:tcPr>
+                  <w:tcW w:w="864" w:type="dxa"/>
+                  <w:vAlign w:val="bottom"/>
+                </w:tcPr>
+                <w:p>
+                  <w:r>
+                    <w:rPr>
+                      <w:rFonts w:ascii="Calibri" w:hAnsi="Calibri" w:cs="Calibri"/>
+                      <w:color w:val="000000"/>
+                    </w:rPr>
+                    <w:t>ECR</w:t>
+                  </w:r>
+                </w:p>
+              </w:tc>
+              <w:tc>
+                <w:tcPr>
+                  <w:tcW w:w="864" w:type="dxa"/>
+                  <w:vAlign w:val="bottom"/>
+                </w:tcPr>
+                <w:p>
+                  <w:r>
+                    <w:rPr>
+                      <w:rFonts w:ascii="Calibri" w:hAnsi="Calibri" w:cs="Calibri"/>
+                      <w:color w:val="000000"/>
+                    </w:rPr>
+                    <w:t>K</w:t>
+                  </w:r>
+                </w:p>
+              </w:tc>
+            </w:tr>
+            <w:tr>
+              <w:tc>
+                <w:tcPr>
+                  <w:tcW w:w="864" w:type="dxa"/>
+                  <w:vAlign w:val="bottom"/>
+                </w:tcPr>
+                <w:p>
+                  <w:r>
+                    <w:rPr>
+                      <w:rFonts w:ascii="Calibri" w:hAnsi="Calibri" w:cs="Calibri"/>
+                      <w:color w:val="000000"/>
+                    </w:rPr>
+                    <w:t>FCR</w:t>
+                  </w:r>
+                </w:p>
+              </w:tc>
+              <w:tc>
+                <w:tcPr>
+                  <w:tcW w:w="864" w:type="dxa"/>
+                  <w:vAlign w:val="bottom"/>
+                </w:tcPr>
+                <w:p>
+                  <w:r>
+                    <w:rPr>
+                      <w:rFonts w:ascii="Calibri" w:hAnsi="Calibri" w:cs="Calibri"/>
+                      <w:color w:val="000000"/>
+                    </w:rPr>
+                    <w:t>ECU</w:t>
+                  </w:r>
+                </w:p>
+              </w:tc>
+              <w:tc>
+                <w:tcPr>
+                  <w:tcW w:w="864" w:type="dxa"/>
+                  <w:vAlign w:val="bottom"/>
+                </w:tcPr>
+                <w:p>
+                  <w:r>
+                    <w:rPr>
+                      <w:rFonts w:ascii="Calibri" w:hAnsi="Calibri" w:cs="Calibri"/>
+                      <w:color w:val="000000"/>
+                    </w:rPr>
+                    <w:t>K</w:t>
+                  </w:r>
+                </w:p>
+              </w:tc>
+            </w:tr>
+            <w:tr>
+              <w:tc>
+                <w:tcPr>
+                  <w:tcW w:w="864" w:type="dxa"/>
+                  <w:vAlign w:val="bottom"/>
+                </w:tcPr>
+                <w:p>
+                  <w:r>
+                    <w:rPr>
+                      <w:rFonts w:ascii="Calibri" w:hAnsi="Calibri" w:cs="Calibri"/>
+                      <w:color w:val="000000"/>
+                    </w:rPr>
+                    <w:t>FCR</w:t>
+                  </w:r>
+                </w:p>
+              </w:tc>
+              <w:tc>
+                <w:tcPr>
+                  <w:tcW w:w="864" w:type="dxa"/>
+                  <w:vAlign w:val="bottom"/>
+                </w:tcPr>
+                <w:p>
+                  <w:r>
+                    <w:rPr>
+                      <w:rFonts w:ascii="Calibri" w:hAnsi="Calibri" w:cs="Calibri"/>
+                      <w:color w:val="000000"/>
+                    </w:rPr>
+                    <w:t>FCU</w:t>
+                  </w:r>
+                </w:p>
+              </w:tc>
+              <w:tc>
+                <w:tcPr>
+                  <w:tcW w:w="864" w:type="dxa"/>
+                  <w:vAlign w:val="bottom"/>
+                </w:tcPr>
+                <w:p>
+                  <w:r>
+                    <w:rPr>
+                      <w:rFonts w:ascii="Calibri" w:hAnsi="Calibri" w:cs="Calibri"/>
+                      <w:color w:val="000000"/>
+                    </w:rPr>
+                    <w:t>K</w:t>
+                  </w:r>
+                </w:p>
+              </w:tc>
+            </w:tr>
+            <w:tr>
+              <w:tc>
+                <w:tcPr>
+                  <w:tcW w:w="864" w:type="dxa"/>
+                  <w:vAlign w:val="bottom"/>
+                </w:tcPr>
+                <w:p>
+                  <w:r>
+                    <w:rPr>
+                      <w:rFonts w:ascii="Calibri" w:hAnsi="Calibri" w:cs="Calibri"/>
+                      <w:color w:val="000000"/>
+                    </w:rPr>
+                    <w:t>FCU</w:t>
+                  </w:r>
+                </w:p>
+              </w:tc>
+              <w:tc>
+                <w:tcPr>
+                  <w:tcW w:w="864" w:type="dxa"/>
+                  <w:vAlign w:val="bottom"/>
+                </w:tcPr>
+                <w:p>
+                  <w:r>
+                    <w:rPr>
+                      <w:rFonts w:ascii="Calibri" w:hAnsi="Calibri" w:cs="Calibri"/>
+                      <w:color w:val="000000"/>
+                    </w:rPr>
+                    <w:t>ECU</w:t>
+                  </w:r>
+                </w:p>
+              </w:tc>
+              <w:tc>
+                <w:tcPr>
+                  <w:tcW w:w="864" w:type="dxa"/>
+                  <w:vAlign w:val="bottom"/>
+                </w:tcPr>
+                <w:p>
+                  <w:r>
+                    <w:rPr>
+                      <w:rFonts w:ascii="Calibri" w:hAnsi="Calibri" w:cs="Calibri"/>
+                      <w:color w:val="000000"/>
+                    </w:rPr>
+                    <w:t>K</w:t>
+                  </w:r>
+                </w:p>
+              </w:tc>
+            </w:tr>
+            <w:tr>
+              <w:tc>
+                <w:tcPr>
+                  <w:tcW w:w="864" w:type="dxa"/>
+                  <w:vAlign w:val="bottom"/>
+                </w:tcPr>
+                <w:p>
+                  <w:r>
+                    <w:rPr>
+                      <w:rFonts w:ascii="Calibri" w:hAnsi="Calibri" w:cs="Calibri"/>
+                      <w:color w:val="000000"/>
+                    </w:rPr>
+                    <w:t>LD</w:t>
+                  </w:r>
+                </w:p>
+              </w:tc>
+              <w:tc>
+                <w:tcPr>
+                  <w:tcW w:w="864" w:type="dxa"/>
+                  <w:vAlign w:val="bottom"/>
+                </w:tcPr>
+                <w:p>
+                  <w:r>
+                    <w:rPr>
+                      <w:rFonts w:ascii="Calibri" w:hAnsi="Calibri" w:cs="Calibri"/>
+                      <w:color w:val="000000"/>
+                    </w:rPr>
+                    <w:t>PD</w:t>
+                  </w:r>
+                </w:p>
+              </w:tc>
+              <w:tc>
+                <w:tcPr>
+                  <w:tcW w:w="864" w:type="dxa"/>
+                  <w:vAlign w:val="bottom"/>
+                </w:tcPr>
+                <w:p>
+                  <w:r>
+                    <w:rPr>
+                      <w:rFonts w:ascii="Calibri" w:hAnsi="Calibri" w:cs="Calibri"/>
+                      <w:color w:val="000000"/>
+                    </w:rPr>
+                    <w:t>K</w:t>
+                  </w:r>
+                </w:p>
+              </w:tc>
+            </w:tr>
+            <w:tr>
+              <w:tc>
+                <w:tcPr>
+                  <w:tcW w:w="864" w:type="dxa"/>
+                  <w:vAlign w:val="bottom"/>
+                </w:tcPr>
+                <w:p>
+                  <w:r>
+                    <w:rPr>
+                      <w:rFonts w:ascii="Calibri" w:hAnsi="Calibri" w:cs="Calibri"/>
+                      <w:color w:val="000000"/>
+                    </w:rPr>
+                    <w:t>LD</w:t>
+                  </w:r>
+                </w:p>
+              </w:tc>
+              <w:tc>
+                <w:tcPr>
+                  <w:tcW w:w="864" w:type="dxa"/>
+                  <w:vAlign w:val="bottom"/>
+                </w:tcPr>
+                <w:p>
+                  <w:proofErr w:type="spellStart"/>
+                  <w:r>
+                    <w:rPr>
+                      <w:rFonts w:ascii="Calibri" w:hAnsi="Calibri" w:cs="Calibri"/>
+                      <w:color w:val="000000"/>
+                    </w:rPr>
+                    <w:t>TRIlat</w:t>
+                  </w:r>
+                  <w:proofErr w:type="spellEnd"/>
+                </w:p>
+              </w:tc>
+              <w:tc>
+                <w:tcPr>
+                  <w:tcW w:w="864" w:type="dxa"/>
+                  <w:vAlign w:val="bottom"/>
+                </w:tcPr>
+                <w:p>
+                  <w:r>
+                    <w:rPr>
+                      <w:rFonts w:ascii="Calibri" w:hAnsi="Calibri" w:cs="Calibri"/>
+                      <w:color w:val="000000"/>
+                    </w:rPr>
+                    <w:t>K</w:t>
+                  </w:r>
+                </w:p>
+              </w:tc>
+            </w:tr>
+            <w:tr>
+              <w:tc>
+                <w:tcPr>
+                  <w:tcW w:w="864" w:type="dxa"/>
+                  <w:vAlign w:val="bottom"/>
+                </w:tcPr>
+                <w:p>
+                  <w:r>
+                    <w:rPr>
+                      <w:rFonts w:ascii="Calibri" w:hAnsi="Calibri" w:cs="Calibri"/>
+                      <w:color w:val="000000"/>
+                    </w:rPr>
+                    <w:t>PD</w:t>
+                  </w:r>
+                </w:p>
+              </w:tc>
+              <w:tc>
+                <w:tcPr>
+                  <w:tcW w:w="864" w:type="dxa"/>
+                  <w:vAlign w:val="bottom"/>
+                </w:tcPr>
+                <w:p>
+                  <w:proofErr w:type="spellStart"/>
+                  <w:r>
+                    <w:rPr>
+                      <w:rFonts w:ascii="Calibri" w:hAnsi="Calibri" w:cs="Calibri"/>
+                      <w:color w:val="000000"/>
+                    </w:rPr>
+                    <w:t>TRIlat</w:t>
+                  </w:r>
+                  <w:proofErr w:type="spellEnd"/>
+                </w:p>
+              </w:tc>
+              <w:tc>
+                <w:tcPr>
+                  <w:tcW w:w="864" w:type="dxa"/>
+                  <w:vAlign w:val="bottom"/>
+                </w:tcPr>
+                <w:p>
+                  <w:r>
+                    <w:rPr>
+                      <w:rFonts w:ascii="Calibri" w:hAnsi="Calibri" w:cs="Calibri"/>
+                      <w:color w:val="000000"/>
+                    </w:rPr>
+                    <w:t>K</w:t>
+                  </w:r>
+                </w:p>
+              </w:tc>
+            </w:tr>
+            <w:tr>
+              <w:tc>
+                <w:tcPr>
+                  <w:tcW w:w="864" w:type="dxa"/>
+                  <w:vAlign w:val="bottom"/>
+                </w:tcPr>
+                <w:p>
+                  <w:r>
+                    <w:rPr>
+                      <w:rFonts w:ascii="Calibri" w:hAnsi="Calibri" w:cs="Calibri"/>
+                      <w:color w:val="000000"/>
+                    </w:rPr>
+                    <w:t>PD</w:t>
+                  </w:r>
+                </w:p>
+              </w:tc>
+              <w:tc>
+                <w:tcPr>
+                  <w:tcW w:w="864" w:type="dxa"/>
+                  <w:vAlign w:val="bottom"/>
+                </w:tcPr>
+                <w:p>
+                  <w:proofErr w:type="spellStart"/>
+                  <w:r>
+                    <w:rPr>
+                      <w:rFonts w:ascii="Calibri" w:hAnsi="Calibri" w:cs="Calibri"/>
+                      <w:color w:val="000000"/>
+                    </w:rPr>
+                    <w:t>TRIlon</w:t>
+                  </w:r>
+                  <w:proofErr w:type="spellEnd"/>
+                </w:p>
+              </w:tc>
+              <w:tc>
+                <w:tcPr>
+                  <w:tcW w:w="864" w:type="dxa"/>
+                  <w:vAlign w:val="bottom"/>
+                </w:tcPr>
+                <w:p>
+                  <w:r>
+                    <w:rPr>
+                      <w:rFonts w:ascii="Calibri" w:hAnsi="Calibri" w:cs="Calibri"/>
+                      <w:color w:val="000000"/>
+                    </w:rPr>
+                    <w:t>K</w:t>
+                  </w:r>
+                </w:p>
+              </w:tc>
+            </w:tr>
+            <w:tr>
+              <w:tc>
+                <w:tcPr>
+                  <w:tcW w:w="864" w:type="dxa"/>
+                  <w:vAlign w:val="bottom"/>
+                </w:tcPr>
+                <w:p>
+                  <w:r>
+                    <w:rPr>
+                      <w:rFonts w:ascii="Calibri" w:hAnsi="Calibri" w:cs="Calibri"/>
+                      <w:color w:val="000000"/>
+                    </w:rPr>
+                    <w:t>PT</w:t>
+                  </w:r>
+                </w:p>
+              </w:tc>
+              <w:tc>
+                <w:tcPr>
+                  <w:tcW w:w="864" w:type="dxa"/>
+                  <w:vAlign w:val="bottom"/>
+                </w:tcPr>
+                <w:p>
+                  <w:r>
+                    <w:rPr>
+                      <w:rFonts w:ascii="Calibri" w:hAnsi="Calibri" w:cs="Calibri"/>
+                      <w:color w:val="000000"/>
+                    </w:rPr>
+                    <w:t>FCR</w:t>
+                  </w:r>
+                </w:p>
+              </w:tc>
+              <w:tc>
+                <w:tcPr>
+                  <w:tcW w:w="864" w:type="dxa"/>
+                  <w:vAlign w:val="bottom"/>
+                </w:tcPr>
+                <w:p>
+                  <w:r>
+                    <w:rPr>
+                      <w:rFonts w:ascii="Calibri" w:hAnsi="Calibri" w:cs="Calibri"/>
+                      <w:color w:val="000000"/>
+                    </w:rPr>
+                    <w:t>K</w:t>
+                  </w:r>
+                </w:p>
+              </w:tc>
+            </w:tr>
+            <w:tr>
+              <w:tc>
+                <w:tcPr>
+                  <w:tcW w:w="864" w:type="dxa"/>
+                  <w:vAlign w:val="bottom"/>
+                </w:tcPr>
+                <w:p>
+                  <w:proofErr w:type="spellStart"/>
+                  <w:r>
+                    <w:rPr>
+                      <w:rFonts w:ascii="Calibri" w:hAnsi="Calibri" w:cs="Calibri"/>
+                      <w:color w:val="000000"/>
+                    </w:rPr>
+                    <w:t>TRIlon</w:t>
+                  </w:r>
+                  <w:proofErr w:type="spellEnd"/>
+                </w:p>
+              </w:tc>
+              <w:tc>
+                <w:tcPr>
+                  <w:tcW w:w="864" w:type="dxa"/>
+                  <w:vAlign w:val="bottom"/>
+                </w:tcPr>
+                <w:p>
+                  <w:proofErr w:type="spellStart"/>
+                  <w:r>
+                    <w:rPr>
+                      <w:rFonts w:ascii="Calibri" w:hAnsi="Calibri" w:cs="Calibri"/>
+                      <w:color w:val="000000"/>
+                    </w:rPr>
+                    <w:t>TRIlat</w:t>
+                  </w:r>
+                  <w:proofErr w:type="spellEnd"/>
+                </w:p>
+              </w:tc>
+              <w:tc>
+                <w:tcPr>
+                  <w:tcW w:w="864" w:type="dxa"/>
+                  <w:vAlign w:val="bottom"/>
+                </w:tcPr>
+                <w:p>
+                  <w:r>
+                    <w:rPr>
+                      <w:rFonts w:ascii="Calibri" w:hAnsi="Calibri" w:cs="Calibri"/>
+                      <w:color w:val="000000"/>
+                    </w:rPr>
+                    <w:t>K</w:t>
+                  </w:r>
+                </w:p>
+              </w:tc>
+            </w:tr>
+          </w:tbl>
+          <w:p/>
+        </w:tc>
+        <w:tc>
+          <w:tcPr>
+            <w:tcW w:w="4675" w:type="dxa"/>
+          </w:tcPr>
+          <w:tbl>
+            <w:tblPr>
+              <w:tblStyle w:val="TableGrid"/>
+              <w:tblW w:w="0" w:type="auto"/>
+              <w:tblLook w:val="04A0" w:firstRow="1" w:lastRow="0" w:firstColumn="1" w:lastColumn="0" w:noHBand="0" w:noVBand="1"/>
+            </w:tblPr>
+            <w:tblGrid>
+              <w:gridCol w:w="859"/>
+              <w:gridCol w:w="859"/>
+              <w:gridCol w:w="1826"/>
+              <w:gridCol w:w="1826"/>
+            </w:tblGrid>
+            <w:tr>
+              <w:tc>
+                <w:tcPr>
+                  <w:tcW w:w="864" w:type="dxa"/>
+                  <w:vAlign w:val="bottom"/>
+                </w:tcPr>
+                <w:p>
+                  <w:r>
+                    <w:rPr>
+                      <w:rFonts w:ascii="Calibri" w:hAnsi="Calibri" w:cs="Calibri"/>
+                      <w:color w:val="000000"/>
+                    </w:rPr>
+                    <w:t>Muscle 1</w:t>
+                  </w:r>
+                </w:p>
+              </w:tc>
+              <w:tc>
+                <w:tcPr>
+                  <w:tcW w:w="864" w:type="dxa"/>
+                  <w:vAlign w:val="bottom"/>
+                </w:tcPr>
+                <w:p>
+                  <w:r>
+                    <w:rPr>
+                      <w:rFonts w:ascii="Calibri" w:hAnsi="Calibri" w:cs="Calibri"/>
+                      <w:color w:val="000000"/>
+                    </w:rPr>
+                    <w:t>Muscle 2</w:t>
+                  </w:r>
+                </w:p>
+              </w:tc>
+              <w:tc>
+                <w:tcPr>
+                  <w:tcW w:w="864" w:type="dxa"/>
+                  <w:vAlign w:val="bottom"/>
+                </w:tcPr>
+                <w:p>
+                  <w:r>
+                    <w:rPr>
+                      <w:rFonts w:ascii="Calibri" w:hAnsi="Calibri" w:cs="Calibri"/>
+                      <w:color w:val="000000"/>
+                    </w:rPr>
+                    <w:t>Higher Target(s)</w:t>
+                  </w:r>
+                </w:p>
+              </w:tc>
+              <w:tc>
+                <w:tcPr>
+                  <w:tcW w:w="864" w:type="dxa"/>
+                  <w:vAlign w:val="bottom"/>
+                </w:tcPr>
+                <w:p>
+                  <w:r>
+                    <w:rPr>
+                      <w:rFonts w:ascii="Calibri" w:hAnsi="Calibri" w:cs="Calibri"/>
+                      <w:color w:val="000000"/>
+                    </w:rPr>
+                    <w:t>Lower Target(s)</w:t>
+                  </w:r>
+                </w:p>
+              </w:tc>
+            </w:tr>
+            <w:tr>
+              <w:tc>
+                <w:tcPr>
+                  <w:tcW w:w="864" w:type="dxa"/>
+                  <w:vAlign w:val="bottom"/>
+                </w:tcPr>
+                <w:p>
+                  <w:r>
+                    <w:rPr>
+                      <w:rFonts w:ascii="Calibri" w:hAnsi="Calibri" w:cs="Calibri"/>
+                      <w:color w:val="000000"/>
+                    </w:rPr>
+                    <w:t>AD</w:t>
+                  </w:r>
+                </w:p>
+              </w:tc>
+              <w:tc>
+                <w:tcPr>
+                  <w:tcW w:w="864" w:type="dxa"/>
+                  <w:vAlign w:val="bottom"/>
+                </w:tcPr>
+                <w:p>
+                  <w:r>
+                    <w:rPr>
+                      <w:rFonts w:ascii="Calibri" w:hAnsi="Calibri" w:cs="Calibri"/>
+                      <w:color w:val="000000"/>
+                    </w:rPr>
+                    <w:t>LD</w:t>
+                  </w:r>
+                </w:p>
+              </w:tc>
+              <w:tc>
+                <w:tcPr>
+                  <w:tcW w:w="864" w:type="dxa"/>
+                  <w:vAlign w:val="bottom"/>
+                </w:tcPr>
+                <w:p>
+                  <w:r>
+                    <w:rPr>
+                      <w:rFonts w:ascii="Calibri" w:hAnsi="Calibri" w:cs="Calibri"/>
+                      <w:color w:val="000000"/>
+                    </w:rPr>
+                    <w:t>6,6</w:t>
+                  </w:r>
+                </w:p>
+              </w:tc>
+              <w:tc>
+                <w:tcPr>
+                  <w:tcW w:w="864" w:type="dxa"/>
+                  <w:vAlign w:val="bottom"/>
+                </w:tcPr>
+                <w:p>
+                  <w:r>
+                    <w:rPr>
+                      <w:rFonts w:ascii="Calibri" w:hAnsi="Calibri" w:cs="Calibri"/>
+                      <w:color w:val="000000"/>
+                    </w:rPr>
+                    <w:t>3,7</w:t>
+                  </w:r>
+                </w:p>
+              </w:tc>
+            </w:tr>
+            <w:tr>
+              <w:tc>
+                <w:tcPr>
+                  <w:tcW w:w="864" w:type="dxa"/>
+                  <w:vAlign w:val="bottom"/>
+                </w:tcPr>
+                <w:p>
+                  <w:r>
+                    <w:rPr>
+                      <w:rFonts w:ascii="Calibri" w:hAnsi="Calibri" w:cs="Calibri"/>
+                      <w:color w:val="000000"/>
+                    </w:rPr>
+                    <w:t>AD</w:t>
+                  </w:r>
+                </w:p>
+              </w:tc>
+              <w:tc>
+                <w:tcPr>
+                  <w:tcW w:w="864" w:type="dxa"/>
+                  <w:vAlign w:val="bottom"/>
+                </w:tcPr>
+                <w:p>
+                  <w:r>
+                    <w:rPr>
+                      <w:rFonts w:ascii="Calibri" w:hAnsi="Calibri" w:cs="Calibri"/>
+                      <w:color w:val="000000"/>
+                    </w:rPr>
+                    <w:t>PD</w:t>
+                  </w:r>
+                </w:p>
+              </w:tc>
+              <w:tc>
+                <w:tcPr>
+                  <w:tcW w:w="864" w:type="dxa"/>
+                  <w:vAlign w:val="bottom"/>
+                </w:tcPr>
+                <w:p>
+                  <w:r>
+                    <w:rPr>
+                      <w:rFonts w:ascii="Calibri" w:hAnsi="Calibri" w:cs="Calibri"/>
+                      <w:color w:val="000000"/>
+                    </w:rPr>
+                    <w:t>6,6,6</w:t>
+                  </w:r>
+                </w:p>
+              </w:tc>
+              <w:tc>
+                <w:tcPr>
+                  <w:tcW w:w="864" w:type="dxa"/>
+                  <w:vAlign w:val="bottom"/>
+                </w:tcPr>
+                <w:p>
+                  <w:r>
+                    <w:rPr>
+                      <w:rFonts w:ascii="Calibri" w:hAnsi="Calibri" w:cs="Calibri"/>
+                      <w:color w:val="000000"/>
+                    </w:rPr>
+                    <w:t>2,3,7</w:t>
+                  </w:r>
+                </w:p>
+              </w:tc>
+            </w:tr>
+            <w:tr>
+              <w:tc>
+                <w:tcPr>
+                  <w:tcW w:w="864" w:type="dxa"/>
+                  <w:vAlign w:val="bottom"/>
+                </w:tcPr>
+                <w:p>
+                  <w:r>
+                    <w:rPr>
+                      <w:rFonts w:ascii="Calibri" w:hAnsi="Calibri" w:cs="Calibri"/>
+                      <w:color w:val="000000"/>
+                    </w:rPr>
+                    <w:t>AD</w:t>
+                  </w:r>
+                </w:p>
+              </w:tc>
+              <w:tc>
+                <w:tcPr>
+                  <w:tcW w:w="864" w:type="dxa"/>
+                  <w:vAlign w:val="bottom"/>
+                </w:tcPr>
+                <w:p>
+                  <w:proofErr w:type="spellStart"/>
+                  <w:r>
+                    <w:rPr>
+                      <w:rFonts w:ascii="Calibri" w:hAnsi="Calibri" w:cs="Calibri"/>
+                      <w:color w:val="000000"/>
+                    </w:rPr>
+                    <w:t>TRIlat</w:t>
+                  </w:r>
+                  <w:proofErr w:type="spellEnd"/>
+                </w:p>
+              </w:tc>
+              <w:tc>
+                <w:tcPr>
+                  <w:tcW w:w="864" w:type="dxa"/>
+                  <w:vAlign w:val="bottom"/>
+                </w:tcPr>
+                <w:p>
+                  <w:r>
+                    <w:rPr>
+                      <w:rFonts w:ascii="Calibri" w:hAnsi="Calibri" w:cs="Calibri"/>
+                      <w:color w:val="000000"/>
+                    </w:rPr>
+                    <w:t>6,6,6</w:t>
+                  </w:r>
+                </w:p>
+              </w:tc>
+              <w:tc>
+                <w:tcPr>
+                  <w:tcW w:w="864" w:type="dxa"/>
+                  <w:vAlign w:val="bottom"/>
+                </w:tcPr>
+                <w:p>
+                  <w:r>
+                    <w:rPr>
+                      <w:rFonts w:ascii="Calibri" w:hAnsi="Calibri" w:cs="Calibri"/>
+                      <w:color w:val="000000"/>
+                    </w:rPr>
+                    <w:t>2,3,7</w:t>
+                  </w:r>
+                </w:p>
+              </w:tc>
+            </w:tr>
+            <w:tr>
+              <w:tc>
+                <w:tcPr>
+                  <w:tcW w:w="864" w:type="dxa"/>
+                  <w:vAlign w:val="bottom"/>
+                </w:tcPr>
+                <w:p>
+                  <w:r>
+                    <w:rPr>
+                      <w:rFonts w:ascii="Calibri" w:hAnsi="Calibri" w:cs="Calibri"/>
+                      <w:color w:val="000000"/>
+                    </w:rPr>
+                    <w:t>AD</w:t>
+                  </w:r>
+                </w:p>
+              </w:tc>
+              <w:tc>
+                <w:tcPr>
+                  <w:tcW w:w="864" w:type="dxa"/>
+                  <w:vAlign w:val="bottom"/>
+                </w:tcPr>
+                <w:p>
+                  <w:proofErr w:type="spellStart"/>
+                  <w:r>
+                    <w:rPr>
+                      <w:rFonts w:ascii="Calibri" w:hAnsi="Calibri" w:cs="Calibri"/>
+                      <w:color w:val="000000"/>
+                    </w:rPr>
+                    <w:t>TRIlon</w:t>
+                  </w:r>
+                  <w:proofErr w:type="spellEnd"/>
+                </w:p>
+              </w:tc>
+              <w:tc>
+                <w:tcPr>
+                  <w:tcW w:w="864" w:type="dxa"/>
+                  <w:vAlign w:val="bottom"/>
+                </w:tcPr>
+                <w:p>
+                  <w:r>
+                    <w:rPr>
+                      <w:rFonts w:ascii="Calibri" w:hAnsi="Calibri" w:cs="Calibri"/>
+                      <w:color w:val="000000"/>
+                    </w:rPr>
+                    <w:t>6,6,6</w:t>
+                  </w:r>
+                </w:p>
+              </w:tc>
+              <w:tc>
+                <w:tcPr>
+                  <w:tcW w:w="864" w:type="dxa"/>
+                  <w:vAlign w:val="bottom"/>
+                </w:tcPr>
+                <w:p>
+                  <w:r>
+                    <w:rPr>
+                      <w:rFonts w:ascii="Calibri" w:hAnsi="Calibri" w:cs="Calibri"/>
+                      <w:color w:val="000000"/>
+                    </w:rPr>
+                    <w:t>3,4,7</w:t>
+                  </w:r>
+                </w:p>
+              </w:tc>
+            </w:tr>
+            <w:tr>
+              <w:tc>
+                <w:tcPr>
+                  <w:tcW w:w="864" w:type="dxa"/>
+                  <w:vAlign w:val="bottom"/>
+                </w:tcPr>
+                <w:p>
+                  <w:r>
+                    <w:rPr>
+                      <w:rFonts w:ascii="Calibri" w:hAnsi="Calibri" w:cs="Calibri"/>
+                      <w:color w:val="000000"/>
+                    </w:rPr>
+                    <w:t>BBL</w:t>
+                  </w:r>
+                </w:p>
+              </w:tc>
+              <w:tc>
+                <w:tcPr>
+                  <w:tcW w:w="864" w:type="dxa"/>
+                  <w:vAlign w:val="bottom"/>
+                </w:tcPr>
+                <w:p>
+                  <w:r>
+                    <w:rPr>
+                      <w:rFonts w:ascii="Calibri" w:hAnsi="Calibri" w:cs="Calibri"/>
+                      <w:color w:val="000000"/>
+                    </w:rPr>
+                    <w:t>BBS</w:t>
+                  </w:r>
+                </w:p>
+              </w:tc>
+              <w:tc>
+                <w:tcPr>
+                  <w:tcW w:w="864" w:type="dxa"/>
+                  <w:vAlign w:val="bottom"/>
+                </w:tcPr>
+                <w:p>
+                  <w:r>
+                    <w:rPr>
+                      <w:rFonts w:ascii="Calibri" w:hAnsi="Calibri" w:cs="Calibri"/>
+                      <w:color w:val="000000"/>
+                    </w:rPr>
+                    <w:t>7,7,7</w:t>
+                  </w:r>
+                </w:p>
+              </w:tc>
+              <w:tc>
+                <w:tcPr>
+                  <w:tcW w:w="864" w:type="dxa"/>
+                  <w:vAlign w:val="bottom"/>
+                </w:tcPr>
+                <w:p>
+                  <w:r>
+                    <w:rPr>
+                      <w:rFonts w:ascii="Calibri" w:hAnsi="Calibri" w:cs="Calibri"/>
+                      <w:color w:val="000000"/>
+                    </w:rPr>
+                    <w:t>2,3,4</w:t>
+                  </w:r>
+                </w:p>
+              </w:tc>
+            </w:tr>
+            <w:tr>
+              <w:tc>
+                <w:tcPr>
+                  <w:tcW w:w="864" w:type="dxa"/>
+                  <w:vAlign w:val="bottom"/>
+                </w:tcPr>
+                <w:p>
+                  <w:r>
+                    <w:rPr>
+                      <w:rFonts w:ascii="Calibri" w:hAnsi="Calibri" w:cs="Calibri"/>
+                      <w:color w:val="000000"/>
+                    </w:rPr>
+                    <w:t>BBL</w:t>
+                  </w:r>
+                </w:p>
+              </w:tc>
+              <w:tc>
+                <w:tcPr>
+                  <w:tcW w:w="864" w:type="dxa"/>
+                  <w:vAlign w:val="bottom"/>
+                </w:tcPr>
+                <w:p>
+                  <w:r>
+                    <w:rPr>
+                      <w:rFonts w:ascii="Calibri" w:hAnsi="Calibri" w:cs="Calibri"/>
+                      <w:color w:val="000000"/>
+                    </w:rPr>
+                    <w:t>BRA</w:t>
+                  </w:r>
+                </w:p>
+              </w:tc>
+              <w:tc>
+                <w:tcPr>
+                  <w:tcW w:w="864" w:type="dxa"/>
+                  <w:vAlign w:val="bottom"/>
+                </w:tcPr>
+                <w:p>
+                  <w:r>
+                    <w:rPr>
+                      <w:rFonts w:ascii="Calibri" w:hAnsi="Calibri" w:cs="Calibri"/>
+                      <w:color w:val="000000"/>
+                    </w:rPr>
+                    <w:t>1,2,3,4,7</w:t>
+                  </w:r>
+                </w:p>
+              </w:tc>
+              <w:tc>
+                <w:tcPr>
+                  <w:tcW w:w="864" w:type="dxa"/>
+                  <w:vAlign w:val="bottom"/>
+                </w:tcPr>
+                <w:p>
+                  <w:r>
+                    <w:rPr>
+                      <w:rFonts w:ascii="Calibri" w:hAnsi="Calibri" w:cs="Calibri"/>
+                      <w:color w:val="000000"/>
+                    </w:rPr>
+                    <w:t>6,6,6,6,6</w:t>
+                  </w:r>
+                </w:p>
+              </w:tc>
+            </w:tr>
+            <w:tr>
+              <w:tc>
+                <w:tcPr>
+                  <w:tcW w:w="864" w:type="dxa"/>
+                  <w:vAlign w:val="bottom"/>
+                </w:tcPr>
+                <w:p>
+                  <w:r>
+                    <w:rPr>
+                      <w:rFonts w:ascii="Calibri" w:hAnsi="Calibri" w:cs="Calibri"/>
+                      <w:color w:val="000000"/>
+                    </w:rPr>
+                    <w:t>BBL</w:t>
+                  </w:r>
+                </w:p>
+              </w:tc>
+              <w:tc>
+                <w:tcPr>
+                  <w:tcW w:w="864" w:type="dxa"/>
+                  <w:vAlign w:val="bottom"/>
+                </w:tcPr>
+                <w:p>
+                  <w:r>
+                    <w:rPr>
+                      <w:rFonts w:ascii="Calibri" w:hAnsi="Calibri" w:cs="Calibri"/>
+                      <w:color w:val="000000"/>
+                    </w:rPr>
+                    <w:t>BRD</w:t>
+                  </w:r>
+                </w:p>
+              </w:tc>
+              <w:tc>
+                <w:tcPr>
+                  <w:tcW w:w="864" w:type="dxa"/>
+                  <w:vAlign w:val="bottom"/>
+                </w:tcPr>
+                <w:p>
+                  <w:r>
+                    <w:rPr>
+                      <w:rFonts w:ascii="Calibri" w:hAnsi="Calibri" w:cs="Calibri"/>
+                      <w:color w:val="000000"/>
+                    </w:rPr>
+                    <w:t>2,3,4,7</w:t>
+                  </w:r>
+                </w:p>
+              </w:tc>
+              <w:tc>
+                <w:tcPr>
+                  <w:tcW w:w="864" w:type="dxa"/>
+                  <w:vAlign w:val="bottom"/>
+                </w:tcPr>
+                <w:p>
+                  <w:r>
+                    <w:rPr>
+                      <w:rFonts w:ascii="Calibri" w:hAnsi="Calibri" w:cs="Calibri"/>
+                      <w:color w:val="000000"/>
+                    </w:rPr>
+                    <w:t>6,6,6,6</w:t>
+                  </w:r>
+                </w:p>
+              </w:tc>
+            </w:tr>
+            <w:tr>
+              <w:tc>
+                <w:tcPr>
+                  <w:tcW w:w="864" w:type="dxa"/>
+                  <w:vAlign w:val="bottom"/>
+                </w:tcPr>
+                <w:p>
+                  <w:r>
+                    <w:rPr>
+                      <w:rFonts w:ascii="Calibri" w:hAnsi="Calibri" w:cs="Calibri"/>
+                      <w:color w:val="000000"/>
+                    </w:rPr>
+                    <w:t>BBL</w:t>
+                  </w:r>
+                </w:p>
+              </w:tc>
+              <w:tc>
+                <w:tcPr>
+                  <w:tcW w:w="864" w:type="dxa"/>
+                  <w:vAlign w:val="bottom"/>
+                </w:tcPr>
+                <w:p>
+                  <w:r>
+                    <w:rPr>
+                      <w:rFonts w:ascii="Calibri" w:hAnsi="Calibri" w:cs="Calibri"/>
+                      <w:color w:val="000000"/>
+                    </w:rPr>
+                    <w:t>ECU</w:t>
+                  </w:r>
+                </w:p>
+              </w:tc>
+              <w:tc>
+                <w:tcPr>
+                  <w:tcW w:w="864" w:type="dxa"/>
+                  <w:vAlign w:val="bottom"/>
+                </w:tcPr>
+                <w:p>
+                  <w:r>
+                    <w:rPr>
+                      <w:rFonts w:ascii="Calibri" w:hAnsi="Calibri" w:cs="Calibri"/>
+                      <w:color w:val="000000"/>
+                    </w:rPr>
+                    <w:t>6</w:t>
+                  </w:r>
+                </w:p>
+              </w:tc>
+              <w:tc>
+                <w:tcPr>
+                  <w:tcW w:w="864" w:type="dxa"/>
+                  <w:vAlign w:val="bottom"/>
+                </w:tcPr>
+                <w:p>
+                  <w:r>
+                    <w:rPr>
+                      <w:rFonts w:ascii="Calibri" w:hAnsi="Calibri" w:cs="Calibri"/>
+                      <w:color w:val="000000"/>
+                    </w:rPr>
+                    <w:t>7</w:t>
+                  </w:r>
+                </w:p>
+              </w:tc>
+            </w:tr>
+            <w:tr>
+              <w:tc>
+                <w:tcPr>
+                  <w:tcW w:w="864" w:type="dxa"/>
+                  <w:vAlign w:val="bottom"/>
+                </w:tcPr>
+                <w:p>
+                  <w:r>
+                    <w:rPr>
+                      <w:rFonts w:ascii="Calibri" w:hAnsi="Calibri" w:cs="Calibri"/>
+                      <w:color w:val="000000"/>
+                    </w:rPr>
+                    <w:t>BBL</w:t>
+                  </w:r>
+                </w:p>
+              </w:tc>
+              <w:tc>
+                <w:tcPr>
+                  <w:tcW w:w="864" w:type="dxa"/>
+                  <w:vAlign w:val="bottom"/>
+                </w:tcPr>
+                <w:p>
+                  <w:r>
+                    <w:rPr>
+                      <w:rFonts w:ascii="Calibri" w:hAnsi="Calibri" w:cs="Calibri"/>
+                      <w:color w:val="000000"/>
+                    </w:rPr>
+                    <w:t>PT</w:t>
+                  </w:r>
+                </w:p>
+              </w:tc>
+              <w:tc>
+                <w:tcPr>
+                  <w:tcW w:w="864" w:type="dxa"/>
+                  <w:vAlign w:val="bottom"/>
+                </w:tcPr>
+                <w:p>
+                  <w:r>
+                    <w:rPr>
+                      <w:rFonts w:ascii="Calibri" w:hAnsi="Calibri" w:cs="Calibri"/>
+                      <w:color w:val="000000"/>
+                    </w:rPr>
+                    <w:t>1,2,3,4,7</w:t>
+                  </w:r>
+                </w:p>
+              </w:tc>
+              <w:tc>
+                <w:tcPr>
+                  <w:tcW w:w="864" w:type="dxa"/>
+                  <w:vAlign w:val="bottom"/>
+                </w:tcPr>
+                <w:p>
+                  <w:r>
+                    <w:rPr>
+                      <w:rFonts w:ascii="Calibri" w:hAnsi="Calibri" w:cs="Calibri"/>
+                      <w:color w:val="000000"/>
+                    </w:rPr>
+                    <w:t>6,6,6,6,6</w:t>
+                  </w:r>
+                </w:p>
+              </w:tc>
+            </w:tr>
+            <w:tr>
+              <w:tc>
+                <w:tcPr>
+                  <w:tcW w:w="864" w:type="dxa"/>
+                  <w:vAlign w:val="bottom"/>
+                </w:tcPr>
+                <w:p>
+                  <w:r>
+                    <w:rPr>
+                      <w:rFonts w:ascii="Calibri" w:hAnsi="Calibri" w:cs="Calibri"/>
+                      <w:color w:val="000000"/>
+                    </w:rPr>
+                    <w:t>BBS</w:t>
+                  </w:r>
+                </w:p>
+              </w:tc>
+              <w:tc>
+                <w:tcPr>
+                  <w:tcW w:w="864" w:type="dxa"/>
+                  <w:vAlign w:val="bottom"/>
+                </w:tcPr>
+                <w:p>
+                  <w:r>
+                    <w:rPr>
+                      <w:rFonts w:ascii="Calibri" w:hAnsi="Calibri" w:cs="Calibri"/>
+                      <w:color w:val="000000"/>
+                    </w:rPr>
+                    <w:t>BRA</w:t>
+                  </w:r>
+                </w:p>
+              </w:tc>
+              <w:tc>
+                <w:tcPr>
+                  <w:tcW w:w="864" w:type="dxa"/>
+                  <w:vAlign w:val="bottom"/>
+                </w:tcPr>
+                <w:p>
+                  <w:r>
+                    <w:rPr>
+                      <w:rFonts w:ascii="Calibri" w:hAnsi="Calibri" w:cs="Calibri"/>
+                      <w:color w:val="000000"/>
+                    </w:rPr>
+                    <w:t>1,1,2,3,7,</w:t>
+                  </w:r>
+                </w:p>
+              </w:tc>
+              <w:tc>
+                <w:tcPr>
+                  <w:tcW w:w="864" w:type="dxa"/>
+                  <w:vAlign w:val="bottom"/>
+                </w:tcPr>
+                <w:p>
+                  <w:r>
+                    <w:rPr>
+                      <w:rFonts w:ascii="Calibri" w:hAnsi="Calibri" w:cs="Calibri"/>
+                      <w:color w:val="000000"/>
+                    </w:rPr>
+                    <w:t>4,6,6,6,6</w:t>
+                  </w:r>
+                </w:p>
+              </w:tc>
+            </w:tr>
+            <w:tr>
+              <w:tc>
+                <w:tcPr>
+                  <w:tcW w:w="864" w:type="dxa"/>
+                  <w:vAlign w:val="bottom"/>
+                </w:tcPr>
+                <w:p>
+                  <w:r>
+                    <w:rPr>
+                      <w:rFonts w:ascii="Calibri" w:hAnsi="Calibri" w:cs="Calibri"/>
+                      <w:color w:val="000000"/>
+                    </w:rPr>
+                    <w:t>BBS</w:t>
+                  </w:r>
+                </w:p>
+              </w:tc>
+              <w:tc>
+                <w:tcPr>
+                  <w:tcW w:w="864" w:type="dxa"/>
+                  <w:vAlign w:val="bottom"/>
+                </w:tcPr>
+                <w:p>
+                  <w:r>
+                    <w:rPr>
+                      <w:rFonts w:ascii="Calibri" w:hAnsi="Calibri" w:cs="Calibri"/>
+                      <w:color w:val="000000"/>
+                    </w:rPr>
+                    <w:t>BRD</w:t>
+                  </w:r>
+                </w:p>
+              </w:tc>
+              <w:tc>
+                <w:tcPr>
+                  <w:tcW w:w="864" w:type="dxa"/>
+                  <w:vAlign w:val="bottom"/>
+                </w:tcPr>
+                <w:p>
+                  <w:r>
+                    <w:rPr>
+                      <w:rFonts w:ascii="Calibri" w:hAnsi="Calibri" w:cs="Calibri"/>
+                      <w:color w:val="000000"/>
+                    </w:rPr>
+                    <w:t>1,2,3,4,7</w:t>
+                  </w:r>
+                </w:p>
+              </w:tc>
+              <w:tc>
+                <w:tcPr>
+                  <w:tcW w:w="864" w:type="dxa"/>
+                  <w:vAlign w:val="bottom"/>
+                </w:tcPr>
+                <w:p>
+                  <w:r>
+                    <w:rPr>
+                      <w:rFonts w:ascii="Calibri" w:hAnsi="Calibri" w:cs="Calibri"/>
+                      <w:color w:val="000000"/>
+                    </w:rPr>
+                    <w:t>6,6,6,6,6</w:t>
+                  </w:r>
+                </w:p>
+              </w:tc>
+            </w:tr>
+            <w:tr>
+              <w:tc>
+                <w:tcPr>
+                  <w:tcW w:w="864" w:type="dxa"/>
+                  <w:vAlign w:val="bottom"/>
+                </w:tcPr>
+                <w:p>
+                  <w:r>
+                    <w:rPr>
+                      <w:rFonts w:ascii="Calibri" w:hAnsi="Calibri" w:cs="Calibri"/>
+                      <w:color w:val="000000"/>
+                    </w:rPr>
+                    <w:t>BBS</w:t>
+                  </w:r>
+                </w:p>
+              </w:tc>
+              <w:tc>
+                <w:tcPr>
+                  <w:tcW w:w="864" w:type="dxa"/>
+                  <w:vAlign w:val="bottom"/>
+                </w:tcPr>
+                <w:p>
+                  <w:r>
+                    <w:rPr>
+                      <w:rFonts w:ascii="Calibri" w:hAnsi="Calibri" w:cs="Calibri"/>
+                      <w:color w:val="000000"/>
+                    </w:rPr>
+                    <w:t>FCU</w:t>
+                  </w:r>
+                </w:p>
+              </w:tc>
+              <w:tc>
+                <w:tcPr>
+                  <w:tcW w:w="864" w:type="dxa"/>
+                  <w:vAlign w:val="bottom"/>
+                </w:tcPr>
+                <w:p>
+                  <w:r>
+                    <w:rPr>
+                      <w:rFonts w:ascii="Calibri" w:hAnsi="Calibri" w:cs="Calibri"/>
+                      <w:color w:val="000000"/>
+                    </w:rPr>
+                    <w:t>6</w:t>
+                  </w:r>
+                </w:p>
+              </w:tc>
+              <w:tc>
+                <w:tcPr>
+                  <w:tcW w:w="864" w:type="dxa"/>
+                  <w:vAlign w:val="bottom"/>
+                </w:tcPr>
+                <w:p>
+                  <w:r>
+                    <w:rPr>
+                      <w:rFonts w:ascii="Calibri" w:hAnsi="Calibri" w:cs="Calibri"/>
+                      <w:color w:val="000000"/>
+                    </w:rPr>
+                    <w:t>7</w:t>
+                  </w:r>
+                </w:p>
+              </w:tc>
+            </w:tr>
+            <w:tr>
+              <w:tc>
+                <w:tcPr>
+                  <w:tcW w:w="864" w:type="dxa"/>
+                  <w:vAlign w:val="bottom"/>
+                </w:tcPr>
+                <w:p>
+                  <w:r>
+                    <w:rPr>
+                      <w:rFonts w:ascii="Calibri" w:hAnsi="Calibri" w:cs="Calibri"/>
+                      <w:color w:val="000000"/>
+                    </w:rPr>
+                    <w:t>BBS</w:t>
+                  </w:r>
+                </w:p>
+              </w:tc>
+              <w:tc>
+                <w:tcPr>
+                  <w:tcW w:w="864" w:type="dxa"/>
+                  <w:vAlign w:val="bottom"/>
+                </w:tcPr>
+                <w:p>
+                  <w:r>
+                    <w:rPr>
+                      <w:rFonts w:ascii="Calibri" w:hAnsi="Calibri" w:cs="Calibri"/>
+                      <w:color w:val="000000"/>
+                    </w:rPr>
+                    <w:t>PT</w:t>
+                  </w:r>
+                </w:p>
+              </w:tc>
+              <w:tc>
+                <w:tcPr>
+                  <w:tcW w:w="864" w:type="dxa"/>
+                  <w:vAlign w:val="bottom"/>
+                </w:tcPr>
+                <w:p>
+                  <w:r>
+                    <w:rPr>
+                      <w:rFonts w:ascii="Calibri" w:hAnsi="Calibri" w:cs="Calibri"/>
+                      <w:color w:val="000000"/>
+                    </w:rPr>
+                    <w:t>1,2,3,4,7</w:t>
+                  </w:r>
+                </w:p>
+              </w:tc>
+              <w:tc>
+                <w:tcPr>
+                  <w:tcW w:w="864" w:type="dxa"/>
+                  <w:vAlign w:val="bottom"/>
+                </w:tcPr>
+                <w:p>
+                  <w:r>
+                    <w:rPr>
+                      <w:rFonts w:ascii="Calibri" w:hAnsi="Calibri" w:cs="Calibri"/>
+                      <w:color w:val="000000"/>
+                    </w:rPr>
+                    <w:t>6,6,6,6,6</w:t>
+                  </w:r>
+                </w:p>
+              </w:tc>
+            </w:tr>
+            <w:tr>
+              <w:tc>
+                <w:tcPr>
+                  <w:tcW w:w="864" w:type="dxa"/>
+                  <w:vAlign w:val="bottom"/>
+                </w:tcPr>
+                <w:p>
+                  <w:r>
+                    <w:rPr>
+                      <w:rFonts w:ascii="Calibri" w:hAnsi="Calibri" w:cs="Calibri"/>
+                      <w:color w:val="000000"/>
+                    </w:rPr>
+                    <w:t>BBS</w:t>
+                  </w:r>
+                </w:p>
+              </w:tc>
+              <w:tc>
+                <w:tcPr>
+                  <w:tcW w:w="864" w:type="dxa"/>
+                  <w:vAlign w:val="bottom"/>
+                </w:tcPr>
+                <w:p>
+                  <w:proofErr w:type="spellStart"/>
+                  <w:r>
+                    <w:rPr>
+                      <w:rFonts w:ascii="Calibri" w:hAnsi="Calibri" w:cs="Calibri"/>
+                      <w:color w:val="000000"/>
+                    </w:rPr>
+                    <w:t>TRIlon</w:t>
+                  </w:r>
+                  <w:proofErr w:type="spellEnd"/>
+                </w:p>
+              </w:tc>
+              <w:tc>
+                <w:tcPr>
+                  <w:tcW w:w="864" w:type="dxa"/>
+                  <w:vAlign w:val="bottom"/>
+                </w:tcPr>
+                <w:p>
+                  <w:r>
+                    <w:rPr>
+                      <w:rFonts w:ascii="Calibri" w:hAnsi="Calibri" w:cs="Calibri"/>
+                      <w:color w:val="000000"/>
+                    </w:rPr>
+                    <w:t>1</w:t>
+                  </w:r>
+                </w:p>
+              </w:tc>
+              <w:tc>
+                <w:tcPr>
+                  <w:tcW w:w="864" w:type="dxa"/>
+                  <w:vAlign w:val="bottom"/>
+                </w:tcPr>
+                <w:p>
+                  <w:r>
+                    <w:rPr>
+                      <w:rFonts w:ascii="Calibri" w:hAnsi="Calibri" w:cs="Calibri"/>
+                      <w:color w:val="000000"/>
+                    </w:rPr>
+                    <w:t>2</w:t>
+                  </w:r>
+                </w:p>
+              </w:tc>
+            </w:tr>
+            <w:tr>
+              <w:tc>
+                <w:tcPr>
+                  <w:tcW w:w="864" w:type="dxa"/>
+                  <w:vAlign w:val="bottom"/>
+                </w:tcPr>
+                <w:p>
+                  <w:r>
+                    <w:rPr>
+                      <w:rFonts w:ascii="Calibri" w:hAnsi="Calibri" w:cs="Calibri"/>
+                      <w:color w:val="000000"/>
+                    </w:rPr>
+                    <w:t>BRA</w:t>
+                  </w:r>
+                </w:p>
+              </w:tc>
+              <w:tc>
+                <w:tcPr>
+                  <w:tcW w:w="864" w:type="dxa"/>
+                  <w:vAlign w:val="bottom"/>
+                </w:tcPr>
+                <w:p>
+                  <w:r>
+                    <w:rPr>
+                      <w:rFonts w:ascii="Calibri" w:hAnsi="Calibri" w:cs="Calibri"/>
+                      <w:color w:val="000000"/>
+                    </w:rPr>
+                    <w:t>BRD</w:t>
+                  </w:r>
+                </w:p>
+              </w:tc>
+              <w:tc>
+                <w:tcPr>
+                  <w:tcW w:w="864" w:type="dxa"/>
+                  <w:vAlign w:val="bottom"/>
+                </w:tcPr>
+                <w:p>
+                  <w:r>
+                    <w:rPr>
+                      <w:rFonts w:ascii="Calibri" w:hAnsi="Calibri" w:cs="Calibri"/>
+                      <w:color w:val="000000"/>
+                    </w:rPr>
+                    <w:t>2,3,3,4,4,7,7</w:t>
+                  </w:r>
+                </w:p>
+              </w:tc>
+              <w:tc>
+                <w:tcPr>
+                  <w:tcW w:w="864" w:type="dxa"/>
+                  <w:vAlign w:val="bottom"/>
+                </w:tcPr>
+                <w:p>
+                  <w:r>
+                    <w:rPr>
+                      <w:rFonts w:ascii="Calibri" w:hAnsi="Calibri" w:cs="Calibri"/>
+                      <w:color w:val="000000"/>
+                    </w:rPr>
+                    <w:t>6,1,6,1,6,1,6</w:t>
+                  </w:r>
+                </w:p>
+              </w:tc>
+            </w:tr>
+            <w:tr>
+              <w:tc>
+                <w:tcPr>
+                  <w:tcW w:w="864" w:type="dxa"/>
+                  <w:vAlign w:val="bottom"/>
+                </w:tcPr>
+                <w:p>
+                  <w:r>
+                    <w:rPr>
+                      <w:rFonts w:ascii="Calibri" w:hAnsi="Calibri" w:cs="Calibri"/>
+                      <w:color w:val="000000"/>
+                    </w:rPr>
+                    <w:t>BRA</w:t>
+                  </w:r>
+                </w:p>
+              </w:tc>
+              <w:tc>
+                <w:tcPr>
+                  <w:tcW w:w="864" w:type="dxa"/>
+                  <w:vAlign w:val="bottom"/>
+                </w:tcPr>
+                <w:p>
+                  <w:r>
+                    <w:rPr>
+                      <w:rFonts w:ascii="Calibri" w:hAnsi="Calibri" w:cs="Calibri"/>
+                      <w:color w:val="000000"/>
+                    </w:rPr>
+                    <w:t>PT</w:t>
+                  </w:r>
+                </w:p>
+              </w:tc>
+              <w:tc>
+                <w:tcPr>
+                  <w:tcW w:w="864" w:type="dxa"/>
+                  <w:vAlign w:val="bottom"/>
+                </w:tcPr>
+                <w:p>
+                  <w:r>
+                    <w:rPr>
+                      <w:rFonts w:ascii="Calibri" w:hAnsi="Calibri" w:cs="Calibri"/>
+                      <w:color w:val="000000"/>
+                    </w:rPr>
+                    <w:t>3,3</w:t>
+                  </w:r>
+                </w:p>
+              </w:tc>
+              <w:tc>
+                <w:tcPr>
+                  <w:tcW w:w="864" w:type="dxa"/>
+                  <w:vAlign w:val="bottom"/>
+                </w:tcPr>
+                <w:p>
+                  <w:r>
+                    <w:rPr>
+                      <w:rFonts w:ascii="Calibri" w:hAnsi="Calibri" w:cs="Calibri"/>
+                      <w:color w:val="000000"/>
+                    </w:rPr>
+                    <w:t>1,6</w:t>
+                  </w:r>
+                </w:p>
+              </w:tc>
+            </w:tr>
+            <w:tr>
+              <w:tc>
+                <w:tcPr>
+                  <w:tcW w:w="864" w:type="dxa"/>
+                  <w:vAlign w:val="bottom"/>
+                </w:tcPr>
+                <w:p>
+                  <w:r>
+                    <w:rPr>
+                      <w:rFonts w:ascii="Calibri" w:hAnsi="Calibri" w:cs="Calibri"/>
+                      <w:color w:val="000000"/>
+                    </w:rPr>
+                    <w:t>BRD</w:t>
+                  </w:r>
+                </w:p>
+              </w:tc>
+              <w:tc>
+                <w:tcPr>
+                  <w:tcW w:w="864" w:type="dxa"/>
+                  <w:vAlign w:val="bottom"/>
+                </w:tcPr>
+                <w:p>
+                  <w:r>
+                    <w:rPr>
+                      <w:rFonts w:ascii="Calibri" w:hAnsi="Calibri" w:cs="Calibri"/>
+                      <w:color w:val="000000"/>
+                    </w:rPr>
+                    <w:t>PT</w:t>
+                  </w:r>
+                </w:p>
+              </w:tc>
+              <w:tc>
+                <w:tcPr>
+                  <w:tcW w:w="864" w:type="dxa"/>
+                  <w:vAlign w:val="bottom"/>
+                </w:tcPr>
+                <w:p>
+                  <w:r>
+                    <w:rPr>
+                      <w:rFonts w:ascii="Calibri" w:hAnsi="Calibri" w:cs="Calibri"/>
+                      <w:color w:val="000000"/>
+                    </w:rPr>
+                    <w:t>2,3,4,7</w:t>
+                  </w:r>
+                </w:p>
+              </w:tc>
+              <w:tc>
+                <w:tcPr>
+                  <w:tcW w:w="864" w:type="dxa"/>
+                  <w:vAlign w:val="bottom"/>
+                </w:tcPr>
+                <w:p>
+                  <w:r>
+                    <w:rPr>
+                      <w:rFonts w:ascii="Calibri" w:hAnsi="Calibri" w:cs="Calibri"/>
+                      <w:color w:val="000000"/>
+                    </w:rPr>
+                    <w:t>6,6,6,6</w:t>
+                  </w:r>
+                </w:p>
+              </w:tc>
+            </w:tr>
+            <w:tr>
+              <w:tc>
+                <w:tcPr>
+                  <w:tcW w:w="864" w:type="dxa"/>
+                  <w:vAlign w:val="bottom"/>
+                </w:tcPr>
+                <w:p>
+                  <w:r>
+                    <w:rPr>
+                      <w:rFonts w:ascii="Calibri" w:hAnsi="Calibri" w:cs="Calibri"/>
+                      <w:color w:val="000000"/>
+                    </w:rPr>
+                    <w:t>ECR</w:t>
+                  </w:r>
+                </w:p>
+              </w:tc>
+              <w:tc>
+                <w:tcPr>
+                  <w:tcW w:w="864" w:type="dxa"/>
+                  <w:vAlign w:val="bottom"/>
+                </w:tcPr>
+                <w:p>
+                  <w:r>
+                    <w:rPr>
+                      <w:rFonts w:ascii="Calibri" w:hAnsi="Calibri" w:cs="Calibri"/>
+                      <w:color w:val="000000"/>
+                    </w:rPr>
+                    <w:t>ECU</w:t>
+                  </w:r>
+                </w:p>
+              </w:tc>
+              <w:tc>
+                <w:tcPr>
+                  <w:tcW w:w="864" w:type="dxa"/>
+                  <w:vAlign w:val="bottom"/>
+                </w:tcPr>
+                <w:p>
+                  <w:r>
+                    <w:rPr>
+                      <w:rFonts w:ascii="Calibri" w:hAnsi="Calibri" w:cs="Calibri"/>
+                      <w:color w:val="000000"/>
+                    </w:rPr>
+                    <w:t>1,6</w:t>
+                  </w:r>
+                </w:p>
+              </w:tc>
+              <w:tc>
+                <w:tcPr>
+                  <w:tcW w:w="864" w:type="dxa"/>
+                  <w:vAlign w:val="bottom"/>
+                </w:tcPr>
+                <w:p>
+                  <w:r>
+                    <w:rPr>
+                      <w:rFonts w:ascii="Calibri" w:hAnsi="Calibri" w:cs="Calibri"/>
+                      <w:color w:val="000000"/>
+                    </w:rPr>
+                    <w:t>7,7</w:t>
+                  </w:r>
+                </w:p>
+              </w:tc>
+            </w:tr>
+            <w:tr>
+              <w:tc>
+                <w:tcPr>
+                  <w:tcW w:w="864" w:type="dxa"/>
+                  <w:vAlign w:val="bottom"/>
+                </w:tcPr>
+                <w:p>
+                  <w:r>
+                    <w:rPr>
+                      <w:rFonts w:ascii="Calibri" w:hAnsi="Calibri" w:cs="Calibri"/>
+                      <w:color w:val="000000"/>
+                    </w:rPr>
+                    <w:t>FCU</w:t>
+                  </w:r>
+                </w:p>
+              </w:tc>
+              <w:tc>
+                <w:tcPr>
+                  <w:tcW w:w="864" w:type="dxa"/>
+                  <w:vAlign w:val="bottom"/>
+                </w:tcPr>
+                <w:p>
+                  <w:r>
+                    <w:rPr>
+                      <w:rFonts w:ascii="Calibri" w:hAnsi="Calibri" w:cs="Calibri"/>
+                      <w:color w:val="000000"/>
+                    </w:rPr>
+                    <w:t>ECR</w:t>
+                  </w:r>
+                </w:p>
+              </w:tc>
+              <w:tc>
+                <w:tcPr>
+                  <w:tcW w:w="864" w:type="dxa"/>
+                  <w:vAlign w:val="bottom"/>
+                </w:tcPr>
+                <w:p>
+                  <w:r>
+                    <w:rPr>
+                      <w:rFonts w:ascii="Calibri" w:hAnsi="Calibri" w:cs="Calibri"/>
+                      <w:color w:val="000000"/>
+                    </w:rPr>
+                    <w:t>6,6</w:t>
+                  </w:r>
+                </w:p>
+              </w:tc>
+              <w:tc>
+                <w:tcPr>
+                  <w:tcW w:w="864" w:type="dxa"/>
+                  <w:vAlign w:val="bottom"/>
+                </w:tcPr>
+                <w:p>
+                  <w:r>
+                    <w:rPr>
+                      <w:rFonts w:ascii="Calibri" w:hAnsi="Calibri" w:cs="Calibri"/>
+                      <w:color w:val="000000"/>
+                    </w:rPr>
+                    <w:t>3,7</w:t>
+                  </w:r>
+                </w:p>
+              </w:tc>
+            </w:tr>
+            <w:tr>
+              <w:tc>
+                <w:tcPr>
+                  <w:tcW w:w="864" w:type="dxa"/>
+                  <w:vAlign w:val="bottom"/>
+                </w:tcPr>
+                <w:p>
+                  <w:r>
+                    <w:rPr>
+                      <w:rFonts w:ascii="Calibri" w:hAnsi="Calibri" w:cs="Calibri"/>
+                      <w:color w:val="000000"/>
+                    </w:rPr>
+                    <w:t>FCU</w:t>
+                  </w:r>
+                </w:p>
+              </w:tc>
+              <w:tc>
+                <w:tcPr>
+                  <w:tcW w:w="864" w:type="dxa"/>
+                  <w:vAlign w:val="bottom"/>
+                </w:tcPr>
+                <w:p>
+                  <w:r>
+                    <w:rPr>
+                      <w:rFonts w:ascii="Calibri" w:hAnsi="Calibri" w:cs="Calibri"/>
+                      <w:color w:val="000000"/>
+                    </w:rPr>
+                    <w:t>ECU</w:t>
+                  </w:r>
+                </w:p>
+              </w:tc>
+              <w:tc>
+                <w:tcPr>
+                  <w:tcW w:w="864" w:type="dxa"/>
+                  <w:vAlign w:val="bottom"/>
+                </w:tcPr>
+                <w:p>
+                  <w:r>
+                    <w:rPr>
+                      <w:rFonts w:ascii="Calibri" w:hAnsi="Calibri" w:cs="Calibri"/>
+                      <w:color w:val="000000"/>
+                    </w:rPr>
+                    <w:t>1,1,1,6,6,6,6,6</w:t>
+                  </w:r>
+                </w:p>
+              </w:tc>
+              <w:tc>
+                <w:tcPr>
+                  <w:tcW w:w="864" w:type="dxa"/>
+                  <w:vAlign w:val="bottom"/>
+                </w:tcPr>
+                <w:p>
+                  <w:r>
+                    <w:rPr>
+                      <w:rFonts w:ascii="Calibri" w:hAnsi="Calibri" w:cs="Calibri"/>
+                      <w:color w:val="000000"/>
+                    </w:rPr>
+                    <w:t>3,4,7,1,2,3,4,7</w:t>
+                  </w:r>
+                </w:p>
+              </w:tc>
+            </w:tr>
+            <w:tr>
+              <w:tc>
+                <w:tcPr>
+                  <w:tcW w:w="864" w:type="dxa"/>
+                  <w:vAlign w:val="bottom"/>
+                </w:tcPr>
+                <w:p>
+                  <w:r>
+                    <w:rPr>
+                      <w:rFonts w:ascii="Calibri" w:hAnsi="Calibri" w:cs="Calibri"/>
+                      <w:color w:val="000000"/>
+                    </w:rPr>
+                    <w:t>LD</w:t>
+                  </w:r>
+                </w:p>
+              </w:tc>
+              <w:tc>
+                <w:tcPr>
+                  <w:tcW w:w="864" w:type="dxa"/>
+                  <w:vAlign w:val="bottom"/>
+                </w:tcPr>
+                <w:p>
+                  <w:r>
+                    <w:rPr>
+                      <w:rFonts w:ascii="Calibri" w:hAnsi="Calibri" w:cs="Calibri"/>
+                      <w:color w:val="000000"/>
+                    </w:rPr>
+                    <w:t>BBL</w:t>
+                  </w:r>
+                </w:p>
+              </w:tc>
+              <w:tc>
+                <w:tcPr>
+                  <w:tcW w:w="864" w:type="dxa"/>
+                  <w:vAlign w:val="bottom"/>
+                </w:tcPr>
+                <w:p>
+                  <w:r>
+                    <w:rPr>
+                      <w:rFonts w:ascii="Calibri" w:hAnsi="Calibri" w:cs="Calibri"/>
+                      <w:color w:val="000000"/>
+                    </w:rPr>
+                    <w:t>6</w:t>
+                  </w:r>
+                </w:p>
+              </w:tc>
+              <w:tc>
+                <w:tcPr>
+                  <w:tcW w:w="864" w:type="dxa"/>
+                  <w:vAlign w:val="bottom"/>
+                </w:tcPr>
+                <w:p>
+                  <w:r>
+                    <w:rPr>
+                      <w:rFonts w:ascii="Calibri" w:hAnsi="Calibri" w:cs="Calibri"/>
+                      <w:color w:val="000000"/>
+                    </w:rPr>
+                    <w:t>2</w:t>
+                  </w:r>
+                </w:p>
+              </w:tc>
+            </w:tr>
+            <w:tr>
+              <w:tc>
+                <w:tcPr>
+                  <w:tcW w:w="864" w:type="dxa"/>
+                  <w:vAlign w:val="bottom"/>
+                </w:tcPr>
+                <w:p>
+                  <w:r>
+                    <w:rPr>
+                      <w:rFonts w:ascii="Calibri" w:hAnsi="Calibri" w:cs="Calibri"/>
+                      <w:color w:val="000000"/>
+                    </w:rPr>
+                    <w:t>LD</w:t>
+                  </w:r>
+                </w:p>
+              </w:tc>
+              <w:tc>
+                <w:tcPr>
+                  <w:tcW w:w="864" w:type="dxa"/>
+                  <w:vAlign w:val="bottom"/>
+                </w:tcPr>
+                <w:p>
+                  <w:r>
+                    <w:rPr>
+                      <w:rFonts w:ascii="Calibri" w:hAnsi="Calibri" w:cs="Calibri"/>
+                      <w:color w:val="000000"/>
+                    </w:rPr>
+                    <w:t>PD</w:t>
+                  </w:r>
+                </w:p>
+              </w:tc>
+              <w:tc>
+                <w:tcPr>
+                  <w:tcW w:w="864" w:type="dxa"/>
+                  <w:vAlign w:val="bottom"/>
+                </w:tcPr>
+                <w:p>
+                  <w:r>
+                    <w:rPr>
+                      <w:rFonts w:ascii="Calibri" w:hAnsi="Calibri" w:cs="Calibri"/>
+                      <w:color w:val="000000"/>
+                    </w:rPr>
+                    <w:t>1,4,6</w:t>
+                  </w:r>
+                </w:p>
+              </w:tc>
+              <w:tc>
+                <w:tcPr>
+                  <w:tcW w:w="864" w:type="dxa"/>
+                  <w:vAlign w:val="bottom"/>
+                </w:tcPr>
+                <w:p>
+                  <w:r>
+                    <w:rPr>
+                      <w:rFonts w:ascii="Calibri" w:hAnsi="Calibri" w:cs="Calibri"/>
+                      <w:color w:val="000000"/>
+                    </w:rPr>
+                    <w:t>7,7,7</w:t>
+                  </w:r>
+                </w:p>
+              </w:tc>
+            </w:tr>
+            <w:tr>
+              <w:tc>
+                <w:tcPr>
+                  <w:tcW w:w="864" w:type="dxa"/>
+                  <w:vAlign w:val="bottom"/>
+                </w:tcPr>
+                <w:p>
+                  <w:r>
+                    <w:rPr>
+                      <w:rFonts w:ascii="Calibri" w:hAnsi="Calibri" w:cs="Calibri"/>
+                      <w:color w:val="000000"/>
+                    </w:rPr>
+                    <w:t>LD</w:t>
+                  </w:r>
+                </w:p>
+              </w:tc>
+              <w:tc>
+                <w:tcPr>
+                  <w:tcW w:w="864" w:type="dxa"/>
+                  <w:vAlign w:val="bottom"/>
+                </w:tcPr>
+                <w:p>
+                  <w:proofErr w:type="spellStart"/>
+                  <w:r>
+                    <w:rPr>
+                      <w:rFonts w:ascii="Calibri" w:hAnsi="Calibri" w:cs="Calibri"/>
+                      <w:color w:val="000000"/>
+                    </w:rPr>
+                    <w:t>TRIlat</w:t>
+                  </w:r>
+                  <w:proofErr w:type="spellEnd"/>
+                </w:p>
+              </w:tc>
+              <w:tc>
+                <w:tcPr>
+                  <w:tcW w:w="864" w:type="dxa"/>
+                  <w:vAlign w:val="bottom"/>
+                </w:tcPr>
+                <w:p>
+                  <w:r>
+                    <w:rPr>
+                      <w:rFonts w:ascii="Calibri" w:hAnsi="Calibri" w:cs="Calibri"/>
+                      <w:color w:val="000000"/>
+                    </w:rPr>
+                    <w:t>1,1,6,6</w:t>
+                  </w:r>
+                </w:p>
+              </w:tc>
+              <w:tc>
+                <w:tcPr>
+                  <w:tcW w:w="864" w:type="dxa"/>
+                  <w:vAlign w:val="bottom"/>
+                </w:tcPr>
+                <w:p>
+                  <w:r>
+                    <w:rPr>
+                      <w:rFonts w:ascii="Calibri" w:hAnsi="Calibri" w:cs="Calibri"/>
+                      <w:color w:val="000000"/>
+                    </w:rPr>
+                    <w:t>3,7,3,7</w:t>
+                  </w:r>
+                </w:p>
+              </w:tc>
+            </w:tr>
+            <w:tr>
+              <w:tc>
+                <w:tcPr>
+                  <w:tcW w:w="864" w:type="dxa"/>
+                  <w:vAlign w:val="bottom"/>
+                </w:tcPr>
+                <w:p>
+                  <w:r>
+                    <w:rPr>
+                      <w:rFonts w:ascii="Calibri" w:hAnsi="Calibri" w:cs="Calibri"/>
+                      <w:color w:val="000000"/>
+                    </w:rPr>
+                    <w:t>LD</w:t>
+                  </w:r>
+                </w:p>
+              </w:tc>
+              <w:tc>
+                <w:tcPr>
+                  <w:tcW w:w="864" w:type="dxa"/>
+                  <w:vAlign w:val="bottom"/>
+                </w:tcPr>
+                <w:p>
+                  <w:proofErr w:type="spellStart"/>
+                  <w:r>
+                    <w:rPr>
+                      <w:rFonts w:ascii="Calibri" w:hAnsi="Calibri" w:cs="Calibri"/>
+                      <w:color w:val="000000"/>
+                    </w:rPr>
+                    <w:t>TRIlon</w:t>
+                  </w:r>
+                  <w:proofErr w:type="spellEnd"/>
+                </w:p>
+              </w:tc>
+              <w:tc>
+                <w:tcPr>
+                  <w:tcW w:w="864" w:type="dxa"/>
+                  <w:vAlign w:val="bottom"/>
+                </w:tcPr>
+                <w:p>
+                  <w:r>
+                    <w:rPr>
+                      <w:rFonts w:ascii="Calibri" w:hAnsi="Calibri" w:cs="Calibri"/>
+                      <w:color w:val="000000"/>
+                    </w:rPr>
+                    <w:t>6,6</w:t>
+                  </w:r>
+                </w:p>
+              </w:tc>
+              <w:tc>
+                <w:tcPr>
+                  <w:tcW w:w="864" w:type="dxa"/>
+                  <w:vAlign w:val="bottom"/>
+                </w:tcPr>
+                <w:p>
+                  <w:r>
+                    <w:rPr>
+                      <w:rFonts w:ascii="Calibri" w:hAnsi="Calibri" w:cs="Calibri"/>
+                      <w:color w:val="000000"/>
+                    </w:rPr>
+                    <w:t>3,7</w:t>
+                  </w:r>
+                </w:p>
+              </w:tc>
+            </w:tr>
+            <w:tr>
+              <w:tc>
+                <w:tcPr>
+                  <w:tcW w:w="864" w:type="dxa"/>
+                  <w:vAlign w:val="bottom"/>
+                </w:tcPr>
+                <w:p>
+                  <w:r>
+                    <w:rPr>
+                      <w:rFonts w:ascii="Calibri" w:hAnsi="Calibri" w:cs="Calibri"/>
+                      <w:color w:val="000000"/>
+                    </w:rPr>
+                    <w:t>PD</w:t>
+                  </w:r>
+                </w:p>
+              </w:tc>
+              <w:tc>
+                <w:tcPr>
+                  <w:tcW w:w="864" w:type="dxa"/>
+                  <w:vAlign w:val="bottom"/>
+                </w:tcPr>
+                <w:p>
+                  <w:proofErr w:type="spellStart"/>
+                  <w:r>
+                    <w:rPr>
+                      <w:rFonts w:ascii="Calibri" w:hAnsi="Calibri" w:cs="Calibri"/>
+                      <w:color w:val="000000"/>
+                    </w:rPr>
+                    <w:t>TRIlat</w:t>
+                  </w:r>
+                  <w:proofErr w:type="spellEnd"/>
+                </w:p>
+              </w:tc>
+              <w:tc>
+                <w:tcPr>
+                  <w:tcW w:w="864" w:type="dxa"/>
+                  <w:vAlign w:val="bottom"/>
+                </w:tcPr>
+                <w:p>
+                  <w:r>
+                    <w:rPr>
+                      <w:rFonts w:ascii="Calibri" w:hAnsi="Calibri" w:cs="Calibri"/>
+                      <w:color w:val="000000"/>
+                    </w:rPr>
+                    <w:t>1,1,6,6</w:t>
+                  </w:r>
+                </w:p>
+              </w:tc>
+              <w:tc>
+                <w:tcPr>
+                  <w:tcW w:w="864" w:type="dxa"/>
+                  <w:vAlign w:val="bottom"/>
+                </w:tcPr>
+                <w:p>
+                  <w:r>
+                    <w:rPr>
+                      <w:rFonts w:ascii="Calibri" w:hAnsi="Calibri" w:cs="Calibri"/>
+                      <w:color w:val="000000"/>
+                    </w:rPr>
+                    <w:t>3,7,3,7</w:t>
+                  </w:r>
+                </w:p>
+              </w:tc>
+            </w:tr>
+            <w:tr>
+              <w:tc>
+                <w:tcPr>
+                  <w:tcW w:w="864" w:type="dxa"/>
+                  <w:vAlign w:val="bottom"/>
+                </w:tcPr>
+                <w:p>
+                  <w:proofErr w:type="spellStart"/>
+                  <w:r>
+                    <w:rPr>
+                      <w:rFonts w:ascii="Calibri" w:hAnsi="Calibri" w:cs="Calibri"/>
+                      <w:color w:val="000000"/>
+                    </w:rPr>
+                    <w:t>TRIlat</w:t>
+                  </w:r>
+                  <w:proofErr w:type="spellEnd"/>
+                </w:p>
+              </w:tc>
+              <w:tc>
+                <w:tcPr>
+                  <w:tcW w:w="864" w:type="dxa"/>
+                  <w:vAlign w:val="bottom"/>
+                </w:tcPr>
+                <w:p>
+                  <w:r>
+                    <w:rPr>
+                      <w:rFonts w:ascii="Calibri" w:hAnsi="Calibri" w:cs="Calibri"/>
+                      <w:color w:val="000000"/>
+                    </w:rPr>
+                    <w:t>BRA</w:t>
+                  </w:r>
+                </w:p>
+              </w:tc>
+              <w:tc>
+                <w:tcPr>
+                  <w:tcW w:w="864" w:type="dxa"/>
+                  <w:vAlign w:val="bottom"/>
+                </w:tcPr>
+                <w:p>
+                  <w:r>
+                    <w:rPr>
+                      <w:rFonts w:ascii="Calibri" w:hAnsi="Calibri" w:cs="Calibri"/>
+                      <w:color w:val="000000"/>
+                    </w:rPr>
+                    <w:t>4</w:t>
+                  </w:r>
+                </w:p>
+              </w:tc>
+              <w:tc>
+                <w:tcPr>
+                  <w:tcW w:w="864" w:type="dxa"/>
+                  <w:vAlign w:val="bottom"/>
+                </w:tcPr>
+                <w:p>
+                  <w:r>
+                    <w:rPr>
+                      <w:rFonts w:ascii="Calibri" w:hAnsi="Calibri" w:cs="Calibri"/>
+                      <w:color w:val="000000"/>
+                    </w:rPr>
+                    <w:t>6</w:t>
+                  </w:r>
+                </w:p>
+              </w:tc>
+            </w:tr>
+            <w:tr>
+              <w:tc>
+                <w:tcPr>
+                  <w:tcW w:w="864" w:type="dxa"/>
+                  <w:vAlign w:val="bottom"/>
+                </w:tcPr>
+                <w:p>
+                  <w:proofErr w:type="spellStart"/>
+                  <w:r>
+                    <w:rPr>
+                      <w:rFonts w:ascii="Calibri" w:hAnsi="Calibri" w:cs="Calibri"/>
+                      <w:color w:val="000000"/>
+                    </w:rPr>
+                    <w:t>TRIlon</w:t>
+                  </w:r>
+                  <w:proofErr w:type="spellEnd"/>
+                </w:p>
+              </w:tc>
+              <w:tc>
+                <w:tcPr>
+                  <w:tcW w:w="864" w:type="dxa"/>
+                  <w:vAlign w:val="bottom"/>
+                </w:tcPr>
+                <w:p>
+                  <w:proofErr w:type="spellStart"/>
+                  <w:r>
+                    <w:rPr>
+                      <w:rFonts w:ascii="Calibri" w:hAnsi="Calibri" w:cs="Calibri"/>
+                      <w:color w:val="000000"/>
+                    </w:rPr>
+                    <w:t>TRIlat</w:t>
+                  </w:r>
+                  <w:proofErr w:type="spellEnd"/>
+                </w:p>
+              </w:tc>
+              <w:tc>
+                <w:tcPr>
+                  <w:tcW w:w="864" w:type="dxa"/>
+                  <w:vAlign w:val="bottom"/>
+                </w:tcPr>
+                <w:p>
+                  <w:r>
+                    <w:rPr>
+                      <w:rFonts w:ascii="Calibri" w:hAnsi="Calibri" w:cs="Calibri"/>
+                      <w:color w:val="000000"/>
+                    </w:rPr>
+                    <w:t>1,1,1,1,1,2,2,4,6,6</w:t>
+                  </w:r>
+                </w:p>
+              </w:tc>
+              <w:tc>
+                <w:tcPr>
+                  <w:tcW w:w="864" w:type="dxa"/>
+                  <w:vAlign w:val="bottom"/>
+                </w:tcPr>
+                <w:p>
+                  <w:r>
+                    <w:rPr>
+                      <w:rFonts w:ascii="Calibri" w:hAnsi="Calibri" w:cs="Calibri"/>
+                      <w:color w:val="000000"/>
+                    </w:rPr>
+                    <w:t>2,3,4,6,7,3,7,7,3,7</w:t>
+                  </w:r>
+                </w:p>
+              </w:tc>
+            </w:tr>
+          </w:tbl>
+          <w:p/>
+        </w:tc>
+      </w:tr>
+    </w:tbl>
+    <w:p/>
     <w:sectPr>
       <w:pgSz w:w="12240" w:h="15840"/>
       <w:pgMar w:top="1440" w:right="1440" w:bottom="1440" w:left="1440" w:header="720" w:footer="720" w:gutter="0"/>
@@ -963,6 +4510,25 @@
       <w:spacing w:after="0" w:line="240" w:lineRule="auto"/>
     </w:pPr>
   </w:style>
+  <w:style w:type="table" w:styleId="TableGrid">
+    <w:name w:val="Table Grid"/>
+    <w:basedOn w:val="TableNormal"/>
+    <w:uiPriority w:val="39"/>
+    <w:rsid w:val="00DE2879"/>
+    <w:pPr>
+      <w:spacing w:after="0" w:line="240" w:lineRule="auto"/>
+    </w:pPr>
+    <w:tblPr>
+      <w:tblBorders>
+        <w:top w:val="single" w:sz="4" w:space="0" w:color="auto"/>
+        <w:left w:val="single" w:sz="4" w:space="0" w:color="auto"/>
+        <w:bottom w:val="single" w:sz="4" w:space="0" w:color="auto"/>
+        <w:right w:val="single" w:sz="4" w:space="0" w:color="auto"/>
+        <w:insideH w:val="single" w:sz="4" w:space="0" w:color="auto"/>
+        <w:insideV w:val="single" w:sz="4" w:space="0" w:color="auto"/>
+      </w:tblBorders>
+    </w:tblPr>
+  </w:style>
 </w:styles>
 </file>
 
@@ -1225,4 +4791,16 @@
     </a:ext>
   </a:extLst>
 </a:theme>
+</file>
+
+<file path=customXml/item1.xml><?xml version="1.0" encoding="utf-8"?>
+<b:Sources xmlns:b="http://schemas.openxmlformats.org/officeDocument/2006/bibliography" xmlns="http://schemas.openxmlformats.org/officeDocument/2006/bibliography" SelectedStyle="\IEEE2006OfficeOnline.xsl" StyleName="IEEE" Version="2006"/>
+</file>
+
+<file path=customXml/itemProps1.xml><?xml version="1.0" encoding="utf-8"?>
+<ds:datastoreItem xmlns:ds="http://schemas.openxmlformats.org/officeDocument/2006/customXml" ds:itemID="{968A617F-45B9-4535-B5E3-A86A0F2E84AA}">
+  <ds:schemaRefs>
+    <ds:schemaRef ds:uri="http://schemas.openxmlformats.org/officeDocument/2006/bibliography"/>
+  </ds:schemaRefs>
+</ds:datastoreItem>
 </file>
</xml_diff>